<commit_message>
fix opencv doc & props
</commit_message>
<xml_diff>
--- a/document/opencv/vs2013/OpenCV GPU 编译文档 V1.0.docx
+++ b/document/opencv/vs2013/OpenCV GPU 编译文档 V1.0.docx
@@ -192,73 +192,25 @@
           <w:sz w:val="24"/>
           <w:lang w:eastAsia="zh-CN"/>
         </w:rPr>
-        <w:t>包含完整的</w:t>
-      </w:r>
+        <w:t xml:space="preserve">包含完整的 CUDA 功能，所以要想体验 GPU 加速技术带给 </w:t>
+      </w:r>
+      <w:proofErr w:type="spellStart"/>
       <w:r>
         <w:rPr>
           <w:rFonts w:ascii="微软雅黑" w:eastAsia="微软雅黑" w:hint="eastAsia"/>
           <w:sz w:val="24"/>
           <w:lang w:eastAsia="zh-CN"/>
         </w:rPr>
-        <w:t xml:space="preserve"> CUDA </w:t>
-      </w:r>
+        <w:t>OpenCV</w:t>
+      </w:r>
+      <w:proofErr w:type="spellEnd"/>
       <w:r>
         <w:rPr>
           <w:rFonts w:ascii="微软雅黑" w:eastAsia="微软雅黑" w:hint="eastAsia"/>
           <w:sz w:val="24"/>
           <w:lang w:eastAsia="zh-CN"/>
         </w:rPr>
-        <w:t>功能，所以要想体验</w:t>
-      </w:r>
-      <w:r>
-        <w:rPr>
-          <w:rFonts w:ascii="微软雅黑" w:eastAsia="微软雅黑" w:hint="eastAsia"/>
-          <w:sz w:val="24"/>
-          <w:lang w:eastAsia="zh-CN"/>
-        </w:rPr>
-        <w:t xml:space="preserve"> GPU </w:t>
-      </w:r>
-      <w:r>
-        <w:rPr>
-          <w:rFonts w:ascii="微软雅黑" w:eastAsia="微软雅黑" w:hint="eastAsia"/>
-          <w:sz w:val="24"/>
-          <w:lang w:eastAsia="zh-CN"/>
-        </w:rPr>
-        <w:t>加速技术带给</w:t>
-      </w:r>
-      <w:r>
-        <w:rPr>
-          <w:rFonts w:ascii="微软雅黑" w:eastAsia="微软雅黑" w:hint="eastAsia"/>
-          <w:sz w:val="24"/>
-          <w:lang w:eastAsia="zh-CN"/>
-        </w:rPr>
-        <w:t xml:space="preserve"> </w:t>
-      </w:r>
-      <w:proofErr w:type="spellStart"/>
-      <w:r>
-        <w:rPr>
-          <w:rFonts w:ascii="微软雅黑" w:eastAsia="微软雅黑" w:hint="eastAsia"/>
-          <w:sz w:val="24"/>
-          <w:lang w:eastAsia="zh-CN"/>
-        </w:rPr>
-        <w:t>OpenCV</w:t>
-      </w:r>
-      <w:proofErr w:type="spellEnd"/>
-      <w:r>
-        <w:rPr>
-          <w:rFonts w:ascii="微软雅黑" w:eastAsia="微软雅黑" w:hint="eastAsia"/>
-          <w:sz w:val="24"/>
-          <w:lang w:eastAsia="zh-CN"/>
-        </w:rPr>
-        <w:t xml:space="preserve"> </w:t>
-      </w:r>
-      <w:r>
-        <w:rPr>
-          <w:rFonts w:ascii="微软雅黑" w:eastAsia="微软雅黑" w:hint="eastAsia"/>
-          <w:sz w:val="24"/>
-          <w:lang w:eastAsia="zh-CN"/>
-        </w:rPr>
-        <w:t>的变化，只能自己重新编译整个库。</w:t>
+        <w:t xml:space="preserve"> 的变化，只能自己重新编译整个库。</w:t>
       </w:r>
     </w:p>
     <w:p>
@@ -343,23 +295,13 @@
           <w:t>https://developer.nvidia.com/</w:t>
         </w:r>
       </w:hyperlink>
-      <w:proofErr w:type="spellStart"/>
       <w:r>
         <w:rPr>
           <w:rFonts w:ascii="微软雅黑" w:eastAsia="微软雅黑" w:hint="eastAsia"/>
           <w:spacing w:val="-3"/>
           <w:sz w:val="24"/>
         </w:rPr>
-        <w:t>下载最新的</w:t>
-      </w:r>
-      <w:proofErr w:type="spellEnd"/>
-      <w:r>
-        <w:rPr>
-          <w:rFonts w:ascii="微软雅黑" w:eastAsia="微软雅黑" w:hint="eastAsia"/>
-          <w:spacing w:val="-3"/>
-          <w:sz w:val="24"/>
-        </w:rPr>
-        <w:t xml:space="preserve"> CUDA </w:t>
+        <w:t xml:space="preserve">下载最新的 CUDA </w:t>
       </w:r>
       <w:proofErr w:type="spellStart"/>
       <w:r>
@@ -377,40 +319,40 @@
           <w:spacing w:val="-8"/>
           <w:sz w:val="24"/>
         </w:rPr>
-        <w:t xml:space="preserve"> </w:t>
+        <w:t xml:space="preserve"> 。</w:t>
       </w:r>
       <w:r>
         <w:rPr>
           <w:rFonts w:ascii="微软雅黑" w:eastAsia="微软雅黑" w:hint="eastAsia"/>
           <w:spacing w:val="-8"/>
           <w:sz w:val="24"/>
-        </w:rPr>
-        <w:t>。</w:t>
-      </w:r>
-      <w:r>
-        <w:rPr>
-          <w:rFonts w:ascii="微软雅黑" w:eastAsia="微软雅黑" w:hint="eastAsia"/>
-          <w:spacing w:val="-8"/>
-          <w:sz w:val="24"/>
           <w:lang w:eastAsia="zh-CN"/>
         </w:rPr>
-        <w:t>验证</w:t>
-      </w:r>
-      <w:r>
-        <w:rPr>
-          <w:rFonts w:ascii="微软雅黑" w:eastAsia="微软雅黑" w:hint="eastAsia"/>
-          <w:spacing w:val="-8"/>
+        <w:t xml:space="preserve">验证 </w:t>
+      </w:r>
+      <w:r>
+        <w:rPr>
+          <w:rFonts w:ascii="微软雅黑" w:eastAsia="微软雅黑" w:hint="eastAsia"/>
           <w:sz w:val="24"/>
           <w:lang w:eastAsia="zh-CN"/>
         </w:rPr>
-        <w:t xml:space="preserve"> </w:t>
-      </w:r>
-      <w:r>
-        <w:rPr>
-          <w:rFonts w:ascii="微软雅黑" w:eastAsia="微软雅黑" w:hint="eastAsia"/>
+        <w:t>CUDA</w:t>
+      </w:r>
+      <w:r>
+        <w:rPr>
+          <w:rFonts w:ascii="微软雅黑" w:eastAsia="微软雅黑" w:hint="eastAsia"/>
+          <w:spacing w:val="-11"/>
           <w:sz w:val="24"/>
           <w:lang w:eastAsia="zh-CN"/>
         </w:rPr>
+        <w:t xml:space="preserve"> 是否安装正确，可以尝试编译任意一个 </w:t>
+      </w:r>
+      <w:r>
+        <w:rPr>
+          <w:rFonts w:ascii="微软雅黑" w:eastAsia="微软雅黑" w:hint="eastAsia"/>
+          <w:sz w:val="24"/>
+          <w:lang w:eastAsia="zh-CN"/>
+        </w:rPr>
         <w:t>CUDA</w:t>
       </w:r>
       <w:r>
@@ -420,76 +362,15 @@
           <w:sz w:val="24"/>
           <w:lang w:eastAsia="zh-CN"/>
         </w:rPr>
-        <w:t xml:space="preserve"> </w:t>
-      </w:r>
-      <w:r>
-        <w:rPr>
-          <w:rFonts w:ascii="微软雅黑" w:eastAsia="微软雅黑" w:hint="eastAsia"/>
-          <w:spacing w:val="-11"/>
+        <w:t xml:space="preserve"> 自带的样例程序，图 </w:t>
+      </w:r>
+      <w:r>
+        <w:rPr>
+          <w:rFonts w:ascii="微软雅黑" w:eastAsia="微软雅黑" w:hint="eastAsia"/>
           <w:sz w:val="24"/>
           <w:lang w:eastAsia="zh-CN"/>
         </w:rPr>
-        <w:t>是否安装正确，可以尝试编译任意一个</w:t>
-      </w:r>
-      <w:r>
-        <w:rPr>
-          <w:rFonts w:ascii="微软雅黑" w:eastAsia="微软雅黑" w:hint="eastAsia"/>
-          <w:spacing w:val="-11"/>
-          <w:sz w:val="24"/>
-          <w:lang w:eastAsia="zh-CN"/>
-        </w:rPr>
-        <w:t xml:space="preserve"> </w:t>
-      </w:r>
-      <w:r>
-        <w:rPr>
-          <w:rFonts w:ascii="微软雅黑" w:eastAsia="微软雅黑" w:hint="eastAsia"/>
-          <w:sz w:val="24"/>
-          <w:lang w:eastAsia="zh-CN"/>
-        </w:rPr>
-        <w:t>CUDA</w:t>
-      </w:r>
-      <w:r>
-        <w:rPr>
-          <w:rFonts w:ascii="微软雅黑" w:eastAsia="微软雅黑" w:hint="eastAsia"/>
-          <w:spacing w:val="-11"/>
-          <w:sz w:val="24"/>
-          <w:lang w:eastAsia="zh-CN"/>
-        </w:rPr>
-        <w:t xml:space="preserve"> </w:t>
-      </w:r>
-      <w:r>
-        <w:rPr>
-          <w:rFonts w:ascii="微软雅黑" w:eastAsia="微软雅黑" w:hint="eastAsia"/>
-          <w:spacing w:val="-11"/>
-          <w:sz w:val="24"/>
-          <w:lang w:eastAsia="zh-CN"/>
-        </w:rPr>
-        <w:t>自带的样例程序，图</w:t>
-      </w:r>
-      <w:r>
-        <w:rPr>
-          <w:rFonts w:ascii="微软雅黑" w:eastAsia="微软雅黑" w:hint="eastAsia"/>
-          <w:spacing w:val="-11"/>
-          <w:sz w:val="24"/>
-          <w:lang w:eastAsia="zh-CN"/>
-        </w:rPr>
-        <w:t xml:space="preserve"> </w:t>
-      </w:r>
-      <w:r>
-        <w:rPr>
-          <w:rFonts w:ascii="微软雅黑" w:eastAsia="微软雅黑" w:hint="eastAsia"/>
-          <w:sz w:val="24"/>
-          <w:lang w:eastAsia="zh-CN"/>
-        </w:rPr>
-        <w:t>1</w:t>
-      </w:r>
-      <w:r>
-        <w:rPr>
-          <w:rFonts w:ascii="微软雅黑" w:eastAsia="微软雅黑" w:hint="eastAsia"/>
-          <w:sz w:val="24"/>
-          <w:lang w:eastAsia="zh-CN"/>
-        </w:rPr>
-        <w:t>。</w:t>
+        <w:t>1。</w:t>
       </w:r>
     </w:p>
     <w:p>
@@ -616,14 +497,7 @@
           <w:rFonts w:ascii="微软雅黑" w:eastAsia="微软雅黑" w:hint="eastAsia"/>
           <w:sz w:val="24"/>
         </w:rPr>
-        <w:t>图</w:t>
-      </w:r>
-      <w:r>
-        <w:rPr>
-          <w:rFonts w:ascii="微软雅黑" w:eastAsia="微软雅黑" w:hint="eastAsia"/>
-          <w:sz w:val="24"/>
-        </w:rPr>
-        <w:t xml:space="preserve"> 1</w:t>
+        <w:t>图 1</w:t>
       </w:r>
     </w:p>
     <w:p>
@@ -649,15 +523,88 @@
           <w:spacing w:val="-3"/>
           <w:sz w:val="24"/>
         </w:rPr>
-        <w:t>CUDA8.0</w:t>
-      </w:r>
+        <w:t>CUDA8.0（</w:t>
+      </w:r>
+      <w:r>
+        <w:rPr>
+          <w:rFonts w:ascii="微软雅黑" w:eastAsia="微软雅黑" w:hAnsi="微软雅黑" w:hint="eastAsia"/>
+          <w:spacing w:val="-6"/>
+          <w:sz w:val="24"/>
+        </w:rPr>
+        <w:t xml:space="preserve">支持 </w:t>
+      </w:r>
+      <w:r>
+        <w:rPr>
+          <w:rFonts w:ascii="微软雅黑" w:eastAsia="微软雅黑" w:hAnsi="微软雅黑" w:hint="eastAsia"/>
+          <w:sz w:val="24"/>
+        </w:rPr>
+        <w:t>Pascal</w:t>
+      </w:r>
+      <w:r>
+        <w:rPr>
+          <w:rFonts w:ascii="微软雅黑" w:eastAsia="微软雅黑" w:hAnsi="微软雅黑" w:hint="eastAsia"/>
+          <w:spacing w:val="7"/>
+          <w:sz w:val="24"/>
+        </w:rPr>
+        <w:t xml:space="preserve"> </w:t>
+      </w:r>
+      <w:proofErr w:type="spellStart"/>
+      <w:r>
+        <w:rPr>
+          <w:rFonts w:ascii="微软雅黑" w:eastAsia="微软雅黑" w:hAnsi="微软雅黑" w:hint="eastAsia"/>
+          <w:spacing w:val="7"/>
+          <w:sz w:val="24"/>
+        </w:rPr>
+        <w:t>系列</w:t>
+      </w:r>
+      <w:proofErr w:type="spellEnd"/>
+      <w:r>
+        <w:rPr>
+          <w:rFonts w:ascii="微软雅黑" w:eastAsia="微软雅黑" w:hAnsi="微软雅黑" w:hint="eastAsia"/>
+          <w:spacing w:val="7"/>
+          <w:sz w:val="24"/>
+        </w:rPr>
+        <w:t xml:space="preserve"> </w:t>
+      </w:r>
+      <w:proofErr w:type="spellStart"/>
       <w:r>
         <w:rPr>
           <w:rFonts w:ascii="微软雅黑" w:eastAsia="微软雅黑" w:hAnsi="微软雅黑" w:hint="eastAsia"/>
           <w:spacing w:val="-3"/>
           <w:sz w:val="24"/>
         </w:rPr>
-        <w:t>（</w:t>
+        <w:t>GPU）可以兼容</w:t>
+      </w:r>
+      <w:proofErr w:type="spellEnd"/>
+      <w:r>
+        <w:rPr>
+          <w:rFonts w:ascii="微软雅黑" w:eastAsia="微软雅黑" w:hAnsi="微软雅黑" w:hint="eastAsia"/>
+          <w:spacing w:val="-3"/>
+          <w:sz w:val="24"/>
+        </w:rPr>
+        <w:t xml:space="preserve"> </w:t>
+      </w:r>
+      <w:r>
+        <w:rPr>
+          <w:rFonts w:ascii="微软雅黑" w:eastAsia="微软雅黑" w:hAnsi="微软雅黑" w:hint="eastAsia"/>
+          <w:sz w:val="24"/>
+        </w:rPr>
+        <w:t>opencv3.2</w:t>
+      </w:r>
+      <w:r>
+        <w:rPr>
+          <w:rFonts w:ascii="微软雅黑" w:eastAsia="微软雅黑" w:hAnsi="微软雅黑" w:hint="eastAsia"/>
+          <w:spacing w:val="-10"/>
+          <w:sz w:val="24"/>
+        </w:rPr>
+        <w:t xml:space="preserve"> 和 </w:t>
+      </w:r>
+      <w:r>
+        <w:rPr>
+          <w:rFonts w:ascii="微软雅黑" w:eastAsia="微软雅黑" w:hAnsi="微软雅黑" w:hint="eastAsia"/>
+          <w:sz w:val="24"/>
+        </w:rPr>
+        <w:t>opencv2.4.13，2016</w:t>
       </w:r>
       <w:r>
         <w:rPr>
@@ -665,127 +612,18 @@
           <w:spacing w:val="-6"/>
           <w:sz w:val="24"/>
         </w:rPr>
-        <w:t>支持</w:t>
-      </w:r>
+        <w:t xml:space="preserve"> </w:t>
+      </w:r>
+      <w:proofErr w:type="spellStart"/>
       <w:r>
         <w:rPr>
           <w:rFonts w:ascii="微软雅黑" w:eastAsia="微软雅黑" w:hAnsi="微软雅黑" w:hint="eastAsia"/>
           <w:spacing w:val="-6"/>
           <w:sz w:val="24"/>
         </w:rPr>
-        <w:t xml:space="preserve"> </w:t>
-      </w:r>
-      <w:r>
-        <w:rPr>
-          <w:rFonts w:ascii="微软雅黑" w:eastAsia="微软雅黑" w:hAnsi="微软雅黑" w:hint="eastAsia"/>
-          <w:sz w:val="24"/>
-        </w:rPr>
-        <w:t>Pascal</w:t>
-      </w:r>
-      <w:r>
-        <w:rPr>
-          <w:rFonts w:ascii="微软雅黑" w:eastAsia="微软雅黑" w:hAnsi="微软雅黑" w:hint="eastAsia"/>
-          <w:spacing w:val="7"/>
-          <w:sz w:val="24"/>
-        </w:rPr>
-        <w:t xml:space="preserve"> </w:t>
-      </w:r>
-      <w:proofErr w:type="spellStart"/>
-      <w:r>
-        <w:rPr>
-          <w:rFonts w:ascii="微软雅黑" w:eastAsia="微软雅黑" w:hAnsi="微软雅黑" w:hint="eastAsia"/>
-          <w:spacing w:val="7"/>
-          <w:sz w:val="24"/>
-        </w:rPr>
-        <w:t>系列</w:t>
-      </w:r>
-      <w:proofErr w:type="spellEnd"/>
-      <w:r>
-        <w:rPr>
-          <w:rFonts w:ascii="微软雅黑" w:eastAsia="微软雅黑" w:hAnsi="微软雅黑" w:hint="eastAsia"/>
-          <w:spacing w:val="7"/>
-          <w:sz w:val="24"/>
-        </w:rPr>
-        <w:t xml:space="preserve"> </w:t>
-      </w:r>
-      <w:proofErr w:type="spellStart"/>
-      <w:r>
-        <w:rPr>
-          <w:rFonts w:ascii="微软雅黑" w:eastAsia="微软雅黑" w:hAnsi="微软雅黑" w:hint="eastAsia"/>
-          <w:spacing w:val="-3"/>
-          <w:sz w:val="24"/>
-        </w:rPr>
-        <w:t>GPU</w:t>
-      </w:r>
-      <w:r>
-        <w:rPr>
-          <w:rFonts w:ascii="微软雅黑" w:eastAsia="微软雅黑" w:hAnsi="微软雅黑" w:hint="eastAsia"/>
-          <w:spacing w:val="-3"/>
-          <w:sz w:val="24"/>
-        </w:rPr>
-        <w:t>）可以兼容</w:t>
-      </w:r>
-      <w:proofErr w:type="spellEnd"/>
-      <w:r>
-        <w:rPr>
-          <w:rFonts w:ascii="微软雅黑" w:eastAsia="微软雅黑" w:hAnsi="微软雅黑" w:hint="eastAsia"/>
-          <w:spacing w:val="-3"/>
-          <w:sz w:val="24"/>
-        </w:rPr>
-        <w:t xml:space="preserve"> </w:t>
-      </w:r>
-      <w:r>
-        <w:rPr>
-          <w:rFonts w:ascii="微软雅黑" w:eastAsia="微软雅黑" w:hAnsi="微软雅黑" w:hint="eastAsia"/>
-          <w:sz w:val="24"/>
-        </w:rPr>
-        <w:t>opencv3.2</w:t>
-      </w:r>
-      <w:r>
-        <w:rPr>
-          <w:rFonts w:ascii="微软雅黑" w:eastAsia="微软雅黑" w:hAnsi="微软雅黑" w:hint="eastAsia"/>
-          <w:spacing w:val="-10"/>
-          <w:sz w:val="24"/>
-        </w:rPr>
-        <w:t xml:space="preserve"> </w:t>
-      </w:r>
-      <w:r>
-        <w:rPr>
-          <w:rFonts w:ascii="微软雅黑" w:eastAsia="微软雅黑" w:hAnsi="微软雅黑" w:hint="eastAsia"/>
-          <w:spacing w:val="-10"/>
-          <w:sz w:val="24"/>
-        </w:rPr>
-        <w:t>和</w:t>
-      </w:r>
-      <w:r>
-        <w:rPr>
-          <w:rFonts w:ascii="微软雅黑" w:eastAsia="微软雅黑" w:hAnsi="微软雅黑" w:hint="eastAsia"/>
-          <w:spacing w:val="-10"/>
-          <w:sz w:val="24"/>
-        </w:rPr>
-        <w:t xml:space="preserve"> </w:t>
-      </w:r>
-      <w:r>
-        <w:rPr>
-          <w:rFonts w:ascii="微软雅黑" w:eastAsia="微软雅黑" w:hAnsi="微软雅黑" w:hint="eastAsia"/>
-          <w:sz w:val="24"/>
-        </w:rPr>
-        <w:t>opencv2.4.13</w:t>
-      </w:r>
-      <w:r>
-        <w:rPr>
-          <w:rFonts w:ascii="微软雅黑" w:eastAsia="微软雅黑" w:hAnsi="微软雅黑" w:hint="eastAsia"/>
-          <w:sz w:val="24"/>
-        </w:rPr>
-        <w:t>，</w:t>
-      </w:r>
-      <w:r>
-        <w:rPr>
-          <w:rFonts w:ascii="微软雅黑" w:eastAsia="微软雅黑" w:hAnsi="微软雅黑" w:hint="eastAsia"/>
-          <w:sz w:val="24"/>
-        </w:rPr>
-        <w:t>2016</w:t>
-      </w:r>
+        <w:t>年之前发布的</w:t>
+      </w:r>
+      <w:proofErr w:type="spellEnd"/>
       <w:r>
         <w:rPr>
           <w:rFonts w:ascii="微软雅黑" w:eastAsia="微软雅黑" w:hAnsi="微软雅黑" w:hint="eastAsia"/>
@@ -798,12 +636,52 @@
       <w:r>
         <w:rPr>
           <w:rFonts w:ascii="微软雅黑" w:eastAsia="微软雅黑" w:hAnsi="微软雅黑" w:hint="eastAsia"/>
-          <w:spacing w:val="-6"/>
-          <w:sz w:val="24"/>
-        </w:rPr>
-        <w:t>年之前发布的</w:t>
-      </w:r>
-      <w:proofErr w:type="spellEnd"/>
+          <w:sz w:val="24"/>
+        </w:rPr>
+        <w:t>opencv</w:t>
+      </w:r>
+      <w:proofErr w:type="spellEnd"/>
+      <w:r>
+        <w:rPr>
+          <w:rFonts w:ascii="微软雅黑" w:eastAsia="微软雅黑" w:hAnsi="微软雅黑" w:hint="eastAsia"/>
+          <w:spacing w:val="-5"/>
+          <w:sz w:val="24"/>
+        </w:rPr>
+        <w:t xml:space="preserve"> </w:t>
+      </w:r>
+      <w:proofErr w:type="spellStart"/>
+      <w:r>
+        <w:rPr>
+          <w:rFonts w:ascii="微软雅黑" w:eastAsia="微软雅黑" w:hAnsi="微软雅黑" w:hint="eastAsia"/>
+          <w:spacing w:val="-5"/>
+          <w:sz w:val="24"/>
+        </w:rPr>
+        <w:t>版本存在部分不兼容。如果显</w:t>
+      </w:r>
+      <w:r>
+        <w:rPr>
+          <w:rFonts w:ascii="微软雅黑" w:eastAsia="微软雅黑" w:hAnsi="微软雅黑" w:hint="eastAsia"/>
+          <w:spacing w:val="-9"/>
+          <w:sz w:val="24"/>
+        </w:rPr>
+        <w:t>卡是</w:t>
+      </w:r>
+      <w:proofErr w:type="spellEnd"/>
+      <w:r>
+        <w:rPr>
+          <w:rFonts w:ascii="微软雅黑" w:eastAsia="微软雅黑" w:hAnsi="微软雅黑" w:hint="eastAsia"/>
+          <w:spacing w:val="-9"/>
+          <w:sz w:val="24"/>
+        </w:rPr>
+        <w:t xml:space="preserve"> </w:t>
+      </w:r>
+      <w:r>
+        <w:rPr>
+          <w:rFonts w:ascii="微软雅黑" w:eastAsia="微软雅黑" w:hAnsi="微软雅黑" w:hint="eastAsia"/>
+          <w:sz w:val="24"/>
+        </w:rPr>
+        <w:t>GTX1060</w:t>
+      </w:r>
       <w:r>
         <w:rPr>
           <w:rFonts w:ascii="微软雅黑" w:eastAsia="微软雅黑" w:hAnsi="微软雅黑" w:hint="eastAsia"/>
@@ -816,52 +694,12 @@
       <w:r>
         <w:rPr>
           <w:rFonts w:ascii="微软雅黑" w:eastAsia="微软雅黑" w:hAnsi="微软雅黑" w:hint="eastAsia"/>
-          <w:sz w:val="24"/>
-        </w:rPr>
-        <w:t>opencv</w:t>
-      </w:r>
-      <w:proofErr w:type="spellEnd"/>
-      <w:r>
-        <w:rPr>
-          <w:rFonts w:ascii="微软雅黑" w:eastAsia="微软雅黑" w:hAnsi="微软雅黑" w:hint="eastAsia"/>
-          <w:spacing w:val="-5"/>
-          <w:sz w:val="24"/>
-        </w:rPr>
-        <w:t xml:space="preserve"> </w:t>
-      </w:r>
-      <w:proofErr w:type="spellStart"/>
-      <w:r>
-        <w:rPr>
-          <w:rFonts w:ascii="微软雅黑" w:eastAsia="微软雅黑" w:hAnsi="微软雅黑" w:hint="eastAsia"/>
-          <w:spacing w:val="-5"/>
-          <w:sz w:val="24"/>
-        </w:rPr>
-        <w:t>版本存在部分不兼容。如果显</w:t>
-      </w:r>
-      <w:r>
-        <w:rPr>
-          <w:rFonts w:ascii="微软雅黑" w:eastAsia="微软雅黑" w:hAnsi="微软雅黑" w:hint="eastAsia"/>
-          <w:spacing w:val="-9"/>
-          <w:sz w:val="24"/>
-        </w:rPr>
-        <w:t>卡是</w:t>
-      </w:r>
-      <w:proofErr w:type="spellEnd"/>
-      <w:r>
-        <w:rPr>
-          <w:rFonts w:ascii="微软雅黑" w:eastAsia="微软雅黑" w:hAnsi="微软雅黑" w:hint="eastAsia"/>
-          <w:spacing w:val="-9"/>
-          <w:sz w:val="24"/>
-        </w:rPr>
-        <w:t xml:space="preserve"> </w:t>
-      </w:r>
-      <w:r>
-        <w:rPr>
-          <w:rFonts w:ascii="微软雅黑" w:eastAsia="微软雅黑" w:hAnsi="微软雅黑" w:hint="eastAsia"/>
-          <w:sz w:val="24"/>
-        </w:rPr>
-        <w:t>GTX1060</w:t>
-      </w:r>
+          <w:spacing w:val="-6"/>
+          <w:sz w:val="24"/>
+        </w:rPr>
+        <w:t>或以上，最好采用</w:t>
+      </w:r>
+      <w:proofErr w:type="spellEnd"/>
       <w:r>
         <w:rPr>
           <w:rFonts w:ascii="微软雅黑" w:eastAsia="微软雅黑" w:hAnsi="微软雅黑" w:hint="eastAsia"/>
@@ -870,24 +708,6 @@
         </w:rPr>
         <w:t xml:space="preserve"> </w:t>
       </w:r>
-      <w:proofErr w:type="spellStart"/>
-      <w:r>
-        <w:rPr>
-          <w:rFonts w:ascii="微软雅黑" w:eastAsia="微软雅黑" w:hAnsi="微软雅黑" w:hint="eastAsia"/>
-          <w:spacing w:val="-6"/>
-          <w:sz w:val="24"/>
-        </w:rPr>
-        <w:t>或以上，最好采用</w:t>
-      </w:r>
-      <w:proofErr w:type="spellEnd"/>
-      <w:r>
-        <w:rPr>
-          <w:rFonts w:ascii="微软雅黑" w:eastAsia="微软雅黑" w:hAnsi="微软雅黑" w:hint="eastAsia"/>
-          <w:spacing w:val="-6"/>
-          <w:sz w:val="24"/>
-        </w:rPr>
-        <w:t xml:space="preserve"> </w:t>
-      </w:r>
       <w:r>
         <w:rPr>
           <w:rFonts w:ascii="微软雅黑" w:eastAsia="微软雅黑" w:hAnsi="微软雅黑" w:hint="eastAsia"/>
@@ -917,15 +737,7 @@
           <w:spacing w:val="20"/>
           <w:sz w:val="24"/>
         </w:rPr>
-        <w:t xml:space="preserve"> </w:t>
-      </w:r>
-      <w:r>
-        <w:rPr>
-          <w:rFonts w:ascii="微软雅黑" w:eastAsia="微软雅黑" w:hAnsi="微软雅黑" w:hint="eastAsia"/>
-          <w:spacing w:val="20"/>
-          <w:sz w:val="24"/>
-        </w:rPr>
-        <w:t>×</w:t>
+        <w:t xml:space="preserve"> ×</w:t>
       </w:r>
       <w:r>
         <w:rPr>
@@ -1221,14 +1033,7 @@
           <w:rFonts w:ascii="微软雅黑" w:eastAsia="微软雅黑" w:hint="eastAsia"/>
           <w:sz w:val="24"/>
         </w:rPr>
-        <w:t>图</w:t>
-      </w:r>
-      <w:r>
-        <w:rPr>
-          <w:rFonts w:ascii="微软雅黑" w:eastAsia="微软雅黑" w:hint="eastAsia"/>
-          <w:sz w:val="24"/>
-        </w:rPr>
-        <w:t xml:space="preserve"> 2</w:t>
+        <w:t>图 2</w:t>
       </w:r>
     </w:p>
     <w:p>
@@ -1376,14 +1181,7 @@
           <w:rFonts w:ascii="微软雅黑" w:eastAsia="微软雅黑" w:hint="eastAsia"/>
           <w:sz w:val="24"/>
         </w:rPr>
-        <w:t>图</w:t>
-      </w:r>
-      <w:r>
-        <w:rPr>
-          <w:rFonts w:ascii="微软雅黑" w:eastAsia="微软雅黑" w:hint="eastAsia"/>
-          <w:sz w:val="24"/>
-        </w:rPr>
-        <w:t xml:space="preserve"> 3</w:t>
+        <w:t>图 3</w:t>
       </w:r>
     </w:p>
     <w:p>
@@ -1403,15 +1201,7 @@
           <w:spacing w:val="-6"/>
           <w:sz w:val="24"/>
         </w:rPr>
-        <w:t>在</w:t>
-      </w:r>
-      <w:r>
-        <w:rPr>
-          <w:rFonts w:ascii="微软雅黑" w:eastAsia="微软雅黑" w:hint="eastAsia"/>
-          <w:spacing w:val="-6"/>
-          <w:sz w:val="24"/>
-        </w:rPr>
-        <w:t xml:space="preserve"> </w:t>
+        <w:t xml:space="preserve">在 </w:t>
       </w:r>
       <w:r>
         <w:rPr>
@@ -1502,23 +1292,7 @@
           <w:spacing w:val="-8"/>
           <w:sz w:val="24"/>
         </w:rPr>
-        <w:t xml:space="preserve"> </w:t>
-      </w:r>
-      <w:r>
-        <w:rPr>
-          <w:rFonts w:ascii="微软雅黑" w:eastAsia="微软雅黑" w:hint="eastAsia"/>
-          <w:spacing w:val="-8"/>
-          <w:sz w:val="24"/>
-        </w:rPr>
-        <w:t>和</w:t>
-      </w:r>
-      <w:r>
-        <w:rPr>
-          <w:rFonts w:ascii="微软雅黑" w:eastAsia="微软雅黑" w:hint="eastAsia"/>
-          <w:spacing w:val="-8"/>
-          <w:sz w:val="24"/>
-        </w:rPr>
-        <w:t xml:space="preserve"> </w:t>
+        <w:t xml:space="preserve"> 和 </w:t>
       </w:r>
       <w:r>
         <w:rPr>
@@ -1559,35 +1333,7 @@
           <w:rFonts w:ascii="微软雅黑" w:eastAsia="微软雅黑" w:hint="eastAsia"/>
           <w:sz w:val="24"/>
         </w:rPr>
-        <w:t>cufft</w:t>
-      </w:r>
-      <w:r>
-        <w:rPr>
-          <w:rFonts w:ascii="微软雅黑" w:eastAsia="微软雅黑" w:hint="eastAsia"/>
-          <w:sz w:val="24"/>
-        </w:rPr>
-        <w:t>、</w:t>
-      </w:r>
-      <w:r>
-        <w:rPr>
-          <w:rFonts w:ascii="微软雅黑" w:eastAsia="微软雅黑" w:hint="eastAsia"/>
-          <w:sz w:val="24"/>
-        </w:rPr>
-        <w:t>npps</w:t>
-      </w:r>
-      <w:r>
-        <w:rPr>
-          <w:rFonts w:ascii="微软雅黑" w:eastAsia="微软雅黑" w:hint="eastAsia"/>
-          <w:sz w:val="24"/>
-        </w:rPr>
-        <w:t>、</w:t>
-      </w:r>
-      <w:r>
-        <w:rPr>
-          <w:rFonts w:ascii="微软雅黑" w:eastAsia="微软雅黑" w:hint="eastAsia"/>
-          <w:sz w:val="24"/>
-        </w:rPr>
-        <w:t>nvblas</w:t>
+        <w:t>cufft、npps、nvblas</w:t>
       </w:r>
       <w:proofErr w:type="spellEnd"/>
       <w:r>
@@ -1596,23 +1342,7 @@
           <w:spacing w:val="-9"/>
           <w:sz w:val="24"/>
         </w:rPr>
-        <w:t xml:space="preserve"> </w:t>
-      </w:r>
-      <w:r>
-        <w:rPr>
-          <w:rFonts w:ascii="微软雅黑" w:eastAsia="微软雅黑" w:hint="eastAsia"/>
-          <w:spacing w:val="-9"/>
-          <w:sz w:val="24"/>
-        </w:rPr>
-        <w:t>等</w:t>
-      </w:r>
-      <w:r>
-        <w:rPr>
-          <w:rFonts w:ascii="微软雅黑" w:eastAsia="微软雅黑" w:hint="eastAsia"/>
-          <w:spacing w:val="-9"/>
-          <w:sz w:val="24"/>
-        </w:rPr>
-        <w:t xml:space="preserve"> </w:t>
+        <w:t xml:space="preserve"> 等 </w:t>
       </w:r>
       <w:proofErr w:type="spellStart"/>
       <w:r>
@@ -1682,7 +1412,15 @@
           <w:sz w:val="24"/>
           <w:lang w:eastAsia="zh-CN"/>
         </w:rPr>
-        <w:t>这也限制了我们只能编译</w:t>
+        <w:t xml:space="preserve">这也限制了我们只能编译 </w:t>
+      </w:r>
+      <w:r>
+        <w:rPr>
+          <w:rFonts w:ascii="微软雅黑" w:eastAsia="微软雅黑" w:hint="eastAsia"/>
+          <w:sz w:val="24"/>
+          <w:lang w:eastAsia="zh-CN"/>
+        </w:rPr>
+        <w:t>64</w:t>
       </w:r>
       <w:r>
         <w:rPr>
@@ -1691,16 +1429,18 @@
           <w:sz w:val="24"/>
           <w:lang w:eastAsia="zh-CN"/>
         </w:rPr>
-        <w:t xml:space="preserve"> </w:t>
-      </w:r>
+        <w:t xml:space="preserve"> 位的 </w:t>
+      </w:r>
+      <w:proofErr w:type="spellStart"/>
       <w:r>
         <w:rPr>
           <w:rFonts w:ascii="微软雅黑" w:eastAsia="微软雅黑" w:hint="eastAsia"/>
           <w:sz w:val="24"/>
           <w:lang w:eastAsia="zh-CN"/>
         </w:rPr>
-        <w:t>64</w:t>
-      </w:r>
+        <w:t>OpenCV</w:t>
+      </w:r>
+      <w:proofErr w:type="spellEnd"/>
       <w:r>
         <w:rPr>
           <w:rFonts w:ascii="微软雅黑" w:eastAsia="微软雅黑" w:hint="eastAsia"/>
@@ -1708,7 +1448,15 @@
           <w:sz w:val="24"/>
           <w:lang w:eastAsia="zh-CN"/>
         </w:rPr>
-        <w:t xml:space="preserve"> </w:t>
+        <w:t xml:space="preserve"> 库，而且在今后的编程中也要编写针对 </w:t>
+      </w:r>
+      <w:r>
+        <w:rPr>
+          <w:rFonts w:ascii="微软雅黑" w:eastAsia="微软雅黑" w:hint="eastAsia"/>
+          <w:sz w:val="24"/>
+          <w:lang w:eastAsia="zh-CN"/>
+        </w:rPr>
+        <w:t>x64</w:t>
       </w:r>
       <w:r>
         <w:rPr>
@@ -1717,79 +1465,7 @@
           <w:sz w:val="24"/>
           <w:lang w:eastAsia="zh-CN"/>
         </w:rPr>
-        <w:t>位的</w:t>
-      </w:r>
-      <w:r>
-        <w:rPr>
-          <w:rFonts w:ascii="微软雅黑" w:eastAsia="微软雅黑" w:hint="eastAsia"/>
-          <w:spacing w:val="-1"/>
-          <w:sz w:val="24"/>
-          <w:lang w:eastAsia="zh-CN"/>
-        </w:rPr>
-        <w:t xml:space="preserve"> </w:t>
-      </w:r>
-      <w:proofErr w:type="spellStart"/>
-      <w:r>
-        <w:rPr>
-          <w:rFonts w:ascii="微软雅黑" w:eastAsia="微软雅黑" w:hint="eastAsia"/>
-          <w:sz w:val="24"/>
-          <w:lang w:eastAsia="zh-CN"/>
-        </w:rPr>
-        <w:t>OpenCV</w:t>
-      </w:r>
-      <w:proofErr w:type="spellEnd"/>
-      <w:r>
-        <w:rPr>
-          <w:rFonts w:ascii="微软雅黑" w:eastAsia="微软雅黑" w:hint="eastAsia"/>
-          <w:spacing w:val="-1"/>
-          <w:sz w:val="24"/>
-          <w:lang w:eastAsia="zh-CN"/>
-        </w:rPr>
-        <w:t xml:space="preserve"> </w:t>
-      </w:r>
-      <w:r>
-        <w:rPr>
-          <w:rFonts w:ascii="微软雅黑" w:eastAsia="微软雅黑" w:hint="eastAsia"/>
-          <w:spacing w:val="-1"/>
-          <w:sz w:val="24"/>
-          <w:lang w:eastAsia="zh-CN"/>
-        </w:rPr>
-        <w:t>库，而且在今后的编程中也要编写针对</w:t>
-      </w:r>
-      <w:r>
-        <w:rPr>
-          <w:rFonts w:ascii="微软雅黑" w:eastAsia="微软雅黑" w:hint="eastAsia"/>
-          <w:spacing w:val="-1"/>
-          <w:sz w:val="24"/>
-          <w:lang w:eastAsia="zh-CN"/>
-        </w:rPr>
-        <w:t xml:space="preserve"> </w:t>
-      </w:r>
-      <w:r>
-        <w:rPr>
-          <w:rFonts w:ascii="微软雅黑" w:eastAsia="微软雅黑" w:hint="eastAsia"/>
-          <w:sz w:val="24"/>
-          <w:lang w:eastAsia="zh-CN"/>
-        </w:rPr>
-        <w:t>x64</w:t>
-      </w:r>
-      <w:r>
-        <w:rPr>
-          <w:rFonts w:ascii="微软雅黑" w:eastAsia="微软雅黑" w:hint="eastAsia"/>
-          <w:spacing w:val="-1"/>
-          <w:sz w:val="24"/>
-          <w:lang w:eastAsia="zh-CN"/>
-        </w:rPr>
-        <w:t xml:space="preserve"> </w:t>
-      </w:r>
-      <w:r>
-        <w:rPr>
-          <w:rFonts w:ascii="微软雅黑" w:eastAsia="微软雅黑" w:hint="eastAsia"/>
-          <w:spacing w:val="-1"/>
-          <w:sz w:val="24"/>
-          <w:lang w:eastAsia="zh-CN"/>
-        </w:rPr>
-        <w:t>架构的程序。</w:t>
+        <w:t xml:space="preserve"> 架构的程序。</w:t>
       </w:r>
     </w:p>
     <w:p>
@@ -1855,6 +1531,25 @@
     </w:p>
     <w:p>
       <w:pPr>
+        <w:spacing w:before="208"/>
+        <w:ind w:left="460"/>
+        <w:rPr>
+          <w:rFonts w:ascii="微软雅黑" w:eastAsia="微软雅黑"/>
+          <w:sz w:val="24"/>
+          <w:lang w:eastAsia="zh-CN"/>
+        </w:rPr>
+      </w:pPr>
+      <w:r>
+        <w:rPr>
+          <w:rFonts w:ascii="微软雅黑" w:eastAsia="微软雅黑" w:hint="eastAsia"/>
+          <w:sz w:val="24"/>
+          <w:lang w:eastAsia="zh-CN"/>
+        </w:rPr>
+        <w:t>(1)</w:t>
+      </w:r>
+    </w:p>
+    <w:p>
+      <w:pPr>
         <w:spacing w:before="150"/>
         <w:ind w:left="460"/>
         <w:rPr>
@@ -1926,82 +1621,26 @@
         <w:rPr>
           <w:rFonts w:ascii="微软雅黑" w:eastAsia="微软雅黑" w:hint="eastAsia"/>
           <w:b/>
+          <w:sz w:val="24"/>
+        </w:rPr>
+        <w:t>W</w:t>
+      </w:r>
+      <w:r>
+        <w:rPr>
+          <w:rFonts w:ascii="微软雅黑" w:eastAsia="微软雅黑" w:hint="eastAsia"/>
+          <w:b/>
+          <w:sz w:val="24"/>
+        </w:rPr>
+        <w:t>ITH_CUDA、WITH_CUFFT、WITH_EIGEN 、WITH_IPP、</w:t>
+      </w:r>
+      <w:r>
+        <w:rPr>
+          <w:rFonts w:ascii="微软雅黑" w:eastAsia="微软雅黑" w:hint="eastAsia"/>
+          <w:b/>
           <w:color w:val="006FC0"/>
           <w:sz w:val="24"/>
         </w:rPr>
         <w:t>WITH_CUBLAS</w:t>
-      </w:r>
-      <w:r>
-        <w:rPr>
-          <w:rFonts w:ascii="微软雅黑" w:eastAsia="微软雅黑" w:hint="eastAsia"/>
-          <w:b/>
-          <w:sz w:val="24"/>
-        </w:rPr>
-        <w:t>、</w:t>
-      </w:r>
-      <w:r>
-        <w:rPr>
-          <w:rFonts w:ascii="微软雅黑" w:eastAsia="微软雅黑" w:hint="eastAsia"/>
-          <w:b/>
-          <w:sz w:val="24"/>
-        </w:rPr>
-        <w:t>W</w:t>
-      </w:r>
-      <w:r>
-        <w:rPr>
-          <w:rFonts w:ascii="微软雅黑" w:eastAsia="微软雅黑" w:hint="eastAsia"/>
-          <w:b/>
-          <w:sz w:val="24"/>
-        </w:rPr>
-        <w:t>ITH_CUDA</w:t>
-      </w:r>
-      <w:r>
-        <w:rPr>
-          <w:rFonts w:ascii="微软雅黑" w:eastAsia="微软雅黑" w:hint="eastAsia"/>
-          <w:b/>
-          <w:sz w:val="24"/>
-        </w:rPr>
-        <w:t>、</w:t>
-      </w:r>
-      <w:r>
-        <w:rPr>
-          <w:rFonts w:ascii="微软雅黑" w:eastAsia="微软雅黑" w:hint="eastAsia"/>
-          <w:b/>
-          <w:sz w:val="24"/>
-        </w:rPr>
-        <w:t>WITH_CUFFT</w:t>
-      </w:r>
-      <w:r>
-        <w:rPr>
-          <w:rFonts w:ascii="微软雅黑" w:eastAsia="微软雅黑" w:hint="eastAsia"/>
-          <w:b/>
-          <w:sz w:val="24"/>
-        </w:rPr>
-        <w:t>、</w:t>
-      </w:r>
-      <w:r>
-        <w:rPr>
-          <w:rFonts w:ascii="微软雅黑" w:eastAsia="微软雅黑" w:hint="eastAsia"/>
-          <w:b/>
-          <w:sz w:val="24"/>
-        </w:rPr>
-        <w:t xml:space="preserve">WITH_EIGEN </w:t>
-      </w:r>
-      <w:r>
-        <w:rPr>
-          <w:rFonts w:ascii="微软雅黑" w:eastAsia="微软雅黑" w:hint="eastAsia"/>
-          <w:b/>
-          <w:sz w:val="24"/>
-        </w:rPr>
-        <w:t>、</w:t>
-      </w:r>
-      <w:r>
-        <w:rPr>
-          <w:rFonts w:ascii="微软雅黑" w:eastAsia="微软雅黑" w:hint="eastAsia"/>
-          <w:b/>
-          <w:sz w:val="24"/>
-        </w:rPr>
-        <w:t>WITH_IPP</w:t>
       </w:r>
       <w:r>
         <w:rPr>
@@ -2102,55 +1741,7 @@
           <w:b/>
           <w:sz w:val="24"/>
         </w:rPr>
-        <w:t>WITH_CUDA</w:t>
-      </w:r>
-      <w:r>
-        <w:rPr>
-          <w:rFonts w:ascii="微软雅黑" w:eastAsia="微软雅黑" w:hint="eastAsia"/>
-          <w:b/>
-          <w:sz w:val="24"/>
-        </w:rPr>
-        <w:t>、</w:t>
-      </w:r>
-      <w:r>
-        <w:rPr>
-          <w:rFonts w:ascii="微软雅黑" w:eastAsia="微软雅黑" w:hint="eastAsia"/>
-          <w:b/>
-          <w:sz w:val="24"/>
-        </w:rPr>
-        <w:t>WITH_CUFFT</w:t>
-      </w:r>
-      <w:r>
-        <w:rPr>
-          <w:rFonts w:ascii="微软雅黑" w:eastAsia="微软雅黑" w:hint="eastAsia"/>
-          <w:b/>
-          <w:sz w:val="24"/>
-        </w:rPr>
-        <w:t>、</w:t>
-      </w:r>
-      <w:r>
-        <w:rPr>
-          <w:rFonts w:ascii="微软雅黑" w:eastAsia="微软雅黑" w:hint="eastAsia"/>
-          <w:b/>
-          <w:sz w:val="24"/>
-        </w:rPr>
-        <w:t>WITH_EIGEN</w:t>
-      </w:r>
-      <w:r>
-        <w:rPr>
-          <w:rFonts w:ascii="微软雅黑" w:eastAsia="微软雅黑" w:hint="eastAsia"/>
-          <w:b/>
-          <w:sz w:val="24"/>
-        </w:rPr>
-        <w:t>、</w:t>
-      </w:r>
-      <w:r>
-        <w:rPr>
-          <w:rFonts w:ascii="微软雅黑" w:eastAsia="微软雅黑" w:hint="eastAsia"/>
-          <w:b/>
-          <w:sz w:val="24"/>
-        </w:rPr>
-        <w:t xml:space="preserve">WITH_IPP </w:t>
+        <w:t xml:space="preserve">WITH_CUDA、WITH_CUFFT、WITH_EIGEN、WITH_IPP </w:t>
       </w:r>
       <w:proofErr w:type="spellStart"/>
       <w:r>
@@ -2198,99 +1789,80 @@
           <w:rFonts w:ascii="微软雅黑" w:eastAsia="微软雅黑" w:hint="eastAsia"/>
           <w:sz w:val="24"/>
         </w:rPr>
-        <w:t xml:space="preserve"> WITH_TBB</w:t>
-      </w:r>
-      <w:r>
-        <w:rPr>
-          <w:rFonts w:ascii="微软雅黑" w:eastAsia="微软雅黑" w:hint="eastAsia"/>
-          <w:sz w:val="24"/>
-        </w:rPr>
-        <w:t>）</w:t>
-      </w:r>
-      <w:r>
-        <w:rPr>
-          <w:rFonts w:ascii="微软雅黑" w:eastAsia="微软雅黑" w:hint="eastAsia"/>
-          <w:sz w:val="24"/>
-        </w:rPr>
-        <w:t xml:space="preserve"> </w:t>
-      </w:r>
-      <w:r>
-        <w:rPr>
-          <w:rFonts w:ascii="微软雅黑" w:eastAsia="微软雅黑" w:hint="eastAsia"/>
-          <w:sz w:val="24"/>
-        </w:rPr>
-        <w:t>。</w:t>
+        <w:t xml:space="preserve"> WITH_TBB） 。</w:t>
       </w:r>
     </w:p>
     <w:p>
       <w:pPr>
         <w:spacing w:before="208"/>
-        <w:ind w:left="940"/>
+        <w:ind w:left="460"/>
         <w:rPr>
           <w:rFonts w:ascii="微软雅黑" w:eastAsia="微软雅黑"/>
           <w:sz w:val="24"/>
-        </w:rPr>
-      </w:pPr>
-      <w:r>
-        <w:rPr>
-          <w:rFonts w:ascii="微软雅黑" w:eastAsia="微软雅黑" w:hint="eastAsia"/>
-          <w:sz w:val="24"/>
-        </w:rPr>
-        <w:t xml:space="preserve">CUDA </w:t>
-      </w:r>
-      <w:proofErr w:type="spellStart"/>
-      <w:r>
-        <w:rPr>
-          <w:rFonts w:ascii="微软雅黑" w:eastAsia="微软雅黑" w:hint="eastAsia"/>
-          <w:sz w:val="24"/>
-        </w:rPr>
-        <w:t>下面还有一个</w:t>
-      </w:r>
-      <w:proofErr w:type="spellEnd"/>
-      <w:r>
-        <w:rPr>
-          <w:rFonts w:ascii="微软雅黑" w:eastAsia="微软雅黑" w:hint="eastAsia"/>
-          <w:sz w:val="24"/>
-        </w:rPr>
-        <w:t xml:space="preserve"> </w:t>
-      </w:r>
-      <w:r>
-        <w:rPr>
-          <w:rFonts w:ascii="微软雅黑" w:eastAsia="微软雅黑" w:hint="eastAsia"/>
-          <w:b/>
-          <w:sz w:val="24"/>
-        </w:rPr>
-        <w:t xml:space="preserve">WITH_FAST_MATH </w:t>
-      </w:r>
-      <w:r>
-        <w:rPr>
-          <w:rFonts w:ascii="微软雅黑" w:eastAsia="微软雅黑" w:hint="eastAsia"/>
-          <w:sz w:val="24"/>
-        </w:rPr>
-        <w:t>，是</w:t>
-      </w:r>
-      <w:r>
-        <w:rPr>
-          <w:rFonts w:ascii="微软雅黑" w:eastAsia="微软雅黑" w:hint="eastAsia"/>
-          <w:sz w:val="24"/>
-        </w:rPr>
-        <w:t xml:space="preserve"> CUDA </w:t>
-      </w:r>
-      <w:proofErr w:type="spellStart"/>
-      <w:r>
-        <w:rPr>
-          <w:rFonts w:ascii="微软雅黑" w:eastAsia="微软雅黑" w:hint="eastAsia"/>
-          <w:sz w:val="24"/>
-        </w:rPr>
-        <w:t>的快速数学库，牺牲精度谋求速度，如果只要求单精度浮点可以选择该项</w:t>
-      </w:r>
-      <w:proofErr w:type="spellEnd"/>
-      <w:r>
-        <w:rPr>
-          <w:rFonts w:ascii="微软雅黑" w:eastAsia="微软雅黑" w:hint="eastAsia"/>
-          <w:sz w:val="24"/>
-        </w:rPr>
-        <w:t>。</w:t>
+          <w:lang w:eastAsia="zh-CN"/>
+        </w:rPr>
+      </w:pPr>
+      <w:r>
+        <w:rPr>
+          <w:rFonts w:ascii="微软雅黑" w:eastAsia="微软雅黑" w:hint="eastAsia"/>
+          <w:sz w:val="24"/>
+          <w:lang w:eastAsia="zh-CN"/>
+        </w:rPr>
+        <w:t>(</w:t>
+      </w:r>
+      <w:r>
+        <w:rPr>
+          <w:rFonts w:ascii="微软雅黑" w:eastAsia="微软雅黑"/>
+          <w:sz w:val="24"/>
+          <w:lang w:eastAsia="zh-CN"/>
+        </w:rPr>
+        <w:t>2)</w:t>
+      </w:r>
+    </w:p>
+    <w:p>
+      <w:pPr>
+        <w:spacing w:before="208"/>
+        <w:ind w:firstLine="414"/>
+        <w:rPr>
+          <w:rFonts w:ascii="微软雅黑" w:eastAsia="微软雅黑"/>
+          <w:sz w:val="24"/>
+          <w:lang w:eastAsia="zh-CN"/>
+        </w:rPr>
+      </w:pPr>
+      <w:r>
+        <w:rPr>
+          <w:rFonts w:ascii="微软雅黑" w:eastAsia="微软雅黑"/>
+          <w:b/>
+          <w:sz w:val="24"/>
+          <w:lang w:eastAsia="zh-CN"/>
+        </w:rPr>
+        <w:t>CUDA</w:t>
+      </w:r>
+      <w:r>
+        <w:rPr>
+          <w:rFonts w:ascii="微软雅黑" w:eastAsia="微软雅黑" w:hint="eastAsia"/>
+          <w:b/>
+          <w:sz w:val="24"/>
+          <w:lang w:eastAsia="zh-CN"/>
+        </w:rPr>
+        <w:t xml:space="preserve">_FAST_MATH </w:t>
+      </w:r>
+      <w:r>
+        <w:rPr>
+          <w:rFonts w:ascii="微软雅黑" w:eastAsia="微软雅黑" w:hint="eastAsia"/>
+          <w:b/>
+          <w:sz w:val="24"/>
+          <w:lang w:eastAsia="zh-CN"/>
+        </w:rPr>
+        <w:t>不建议勾选</w:t>
+      </w:r>
+      <w:r>
+        <w:rPr>
+          <w:rFonts w:ascii="微软雅黑" w:eastAsia="微软雅黑" w:hint="eastAsia"/>
+          <w:sz w:val="24"/>
+          <w:lang w:eastAsia="zh-CN"/>
+        </w:rPr>
+        <w:t>，是 CUDA 的快速数学库，牺牲精度谋求速度，如果只要求单精度浮点可以选择该项。</w:t>
       </w:r>
     </w:p>
     <w:p>
@@ -2307,10 +1879,83 @@
       <w:r>
         <w:rPr>
           <w:rFonts w:ascii="微软雅黑" w:eastAsia="微软雅黑" w:hint="eastAsia"/>
+          <w:b/>
+          <w:spacing w:val="-3"/>
+          <w:sz w:val="24"/>
+        </w:rPr>
+        <w:t>BUILD_opencv_world</w:t>
+      </w:r>
+      <w:proofErr w:type="spellEnd"/>
+      <w:r>
+        <w:rPr>
+          <w:rFonts w:ascii="微软雅黑" w:eastAsia="微软雅黑" w:hint="eastAsia"/>
+          <w:b/>
+          <w:spacing w:val="-3"/>
+          <w:sz w:val="24"/>
+          <w:lang w:eastAsia="zh-CN"/>
+        </w:rPr>
+        <w:t>不建议勾选</w:t>
+      </w:r>
+      <w:r>
+        <w:rPr>
+          <w:rFonts w:ascii="微软雅黑" w:eastAsia="微软雅黑" w:hint="eastAsia"/>
+          <w:spacing w:val="-3"/>
+          <w:sz w:val="24"/>
+        </w:rPr>
+        <w:t>，</w:t>
+      </w:r>
+      <w:proofErr w:type="spellStart"/>
+      <w:r>
+        <w:rPr>
+          <w:rFonts w:ascii="微软雅黑" w:eastAsia="微软雅黑" w:hint="eastAsia"/>
+          <w:spacing w:val="-3"/>
+          <w:sz w:val="24"/>
+        </w:rPr>
+        <w:t>最后生成</w:t>
+      </w:r>
+      <w:proofErr w:type="gramStart"/>
+      <w:r>
+        <w:rPr>
+          <w:rFonts w:ascii="微软雅黑" w:eastAsia="微软雅黑" w:hint="eastAsia"/>
+          <w:spacing w:val="-3"/>
+          <w:sz w:val="24"/>
+        </w:rPr>
+        <w:t>的库会合并</w:t>
+      </w:r>
+      <w:proofErr w:type="gramEnd"/>
+      <w:r>
+        <w:rPr>
+          <w:rFonts w:ascii="微软雅黑" w:eastAsia="微软雅黑" w:hint="eastAsia"/>
+          <w:spacing w:val="-3"/>
+          <w:sz w:val="24"/>
+        </w:rPr>
+        <w:t>为两项</w:t>
+      </w:r>
+      <w:proofErr w:type="spellEnd"/>
+      <w:r>
+        <w:rPr>
+          <w:rFonts w:ascii="微软雅黑" w:eastAsia="微软雅黑" w:hint="eastAsia"/>
+          <w:spacing w:val="-3"/>
+          <w:sz w:val="24"/>
+        </w:rPr>
+        <w:t xml:space="preserve"> </w:t>
+      </w:r>
+      <w:r>
+        <w:rPr>
+          <w:rFonts w:ascii="微软雅黑" w:eastAsia="微软雅黑" w:hint="eastAsia"/>
+          <w:b/>
+          <w:sz w:val="24"/>
+        </w:rPr>
+        <w:t xml:space="preserve">opencv_world320.dll </w:t>
+      </w:r>
+      <w:proofErr w:type="spellStart"/>
+      <w:r>
+        <w:rPr>
+          <w:rFonts w:ascii="微软雅黑" w:eastAsia="微软雅黑" w:hint="eastAsia"/>
           <w:spacing w:val="-2"/>
           <w:sz w:val="24"/>
         </w:rPr>
-        <w:t>勾选</w:t>
+        <w:t>以及</w:t>
       </w:r>
       <w:proofErr w:type="spellEnd"/>
       <w:r>
@@ -2321,7 +1966,6 @@
         </w:rPr>
         <w:t xml:space="preserve"> </w:t>
       </w:r>
-      <w:proofErr w:type="spellStart"/>
       <w:r>
         <w:rPr>
           <w:rFonts w:ascii="微软雅黑" w:eastAsia="微软雅黑" w:hint="eastAsia"/>
@@ -2329,7 +1973,7 @@
           <w:spacing w:val="-3"/>
           <w:sz w:val="24"/>
         </w:rPr>
-        <w:t>BUILD_opencv_world</w:t>
+        <w:t>opencv_ffmpeg320.dll</w:t>
       </w:r>
       <w:r>
         <w:rPr>
@@ -2337,58 +1981,6 @@
           <w:spacing w:val="-3"/>
           <w:sz w:val="24"/>
         </w:rPr>
-        <w:t>，最后生成的库会合并为两项</w:t>
-      </w:r>
-      <w:proofErr w:type="spellEnd"/>
-      <w:r>
-        <w:rPr>
-          <w:rFonts w:ascii="微软雅黑" w:eastAsia="微软雅黑" w:hint="eastAsia"/>
-          <w:spacing w:val="-3"/>
-          <w:sz w:val="24"/>
-        </w:rPr>
-        <w:t xml:space="preserve"> </w:t>
-      </w:r>
-      <w:r>
-        <w:rPr>
-          <w:rFonts w:ascii="微软雅黑" w:eastAsia="微软雅黑" w:hint="eastAsia"/>
-          <w:b/>
-          <w:sz w:val="24"/>
-        </w:rPr>
-        <w:t xml:space="preserve">opencv_world320.dll </w:t>
-      </w:r>
-      <w:proofErr w:type="spellStart"/>
-      <w:r>
-        <w:rPr>
-          <w:rFonts w:ascii="微软雅黑" w:eastAsia="微软雅黑" w:hint="eastAsia"/>
-          <w:spacing w:val="-2"/>
-          <w:sz w:val="24"/>
-        </w:rPr>
-        <w:t>以及</w:t>
-      </w:r>
-      <w:proofErr w:type="spellEnd"/>
-      <w:r>
-        <w:rPr>
-          <w:rFonts w:ascii="微软雅黑" w:eastAsia="微软雅黑" w:hint="eastAsia"/>
-          <w:spacing w:val="-2"/>
-          <w:sz w:val="24"/>
-        </w:rPr>
-        <w:t xml:space="preserve"> </w:t>
-      </w:r>
-      <w:r>
-        <w:rPr>
-          <w:rFonts w:ascii="微软雅黑" w:eastAsia="微软雅黑" w:hint="eastAsia"/>
-          <w:b/>
-          <w:spacing w:val="-3"/>
-          <w:sz w:val="24"/>
-        </w:rPr>
-        <w:t>opencv_ffmpeg320.dll</w:t>
-      </w:r>
-      <w:r>
-        <w:rPr>
-          <w:rFonts w:ascii="微软雅黑" w:eastAsia="微软雅黑" w:hint="eastAsia"/>
-          <w:spacing w:val="-3"/>
-          <w:sz w:val="24"/>
-        </w:rPr>
         <w:t>，这样做的好处是只需要引用两个库，缺点是很多可能用不着的库在运行时会加载。比如</w:t>
       </w:r>
       <w:r>
@@ -2398,16 +1990,7 @@
           <w:spacing w:val="-5"/>
           <w:sz w:val="24"/>
         </w:rPr>
-        <w:t>编译好后的</w:t>
-      </w:r>
-      <w:r>
-        <w:rPr>
-          <w:rFonts w:ascii="微软雅黑" w:eastAsia="微软雅黑" w:hint="eastAsia"/>
-          <w:b/>
-          <w:spacing w:val="-5"/>
-          <w:sz w:val="24"/>
-        </w:rPr>
-        <w:t xml:space="preserve"> </w:t>
+        <w:t xml:space="preserve">编译好后的 </w:t>
       </w:r>
       <w:r>
         <w:rPr>
@@ -2424,7 +2007,15 @@
           <w:spacing w:val="-10"/>
           <w:sz w:val="24"/>
         </w:rPr>
-        <w:t xml:space="preserve"> </w:t>
+        <w:t xml:space="preserve"> 有 </w:t>
+      </w:r>
+      <w:r>
+        <w:rPr>
+          <w:rFonts w:ascii="微软雅黑" w:eastAsia="微软雅黑" w:hint="eastAsia"/>
+          <w:b/>
+          <w:sz w:val="24"/>
+        </w:rPr>
+        <w:t>900</w:t>
       </w:r>
       <w:r>
         <w:rPr>
@@ -2433,53 +2024,8 @@
           <w:spacing w:val="-10"/>
           <w:sz w:val="24"/>
         </w:rPr>
-        <w:t>有</w:t>
-      </w:r>
-      <w:r>
-        <w:rPr>
-          <w:rFonts w:ascii="微软雅黑" w:eastAsia="微软雅黑" w:hint="eastAsia"/>
-          <w:b/>
-          <w:spacing w:val="-10"/>
-          <w:sz w:val="24"/>
-        </w:rPr>
-        <w:t xml:space="preserve"> </w:t>
-      </w:r>
-      <w:r>
-        <w:rPr>
-          <w:rFonts w:ascii="微软雅黑" w:eastAsia="微软雅黑" w:hint="eastAsia"/>
-          <w:b/>
-          <w:sz w:val="24"/>
-        </w:rPr>
-        <w:t>900</w:t>
-      </w:r>
-      <w:r>
-        <w:rPr>
-          <w:rFonts w:ascii="微软雅黑" w:eastAsia="微软雅黑" w:hint="eastAsia"/>
-          <w:b/>
-          <w:spacing w:val="-10"/>
-          <w:sz w:val="24"/>
-        </w:rPr>
-        <w:t xml:space="preserve"> </w:t>
-      </w:r>
-      <w:r>
-        <w:rPr>
-          <w:rFonts w:ascii="微软雅黑" w:eastAsia="微软雅黑" w:hint="eastAsia"/>
-          <w:b/>
-          <w:spacing w:val="-10"/>
-          <w:sz w:val="24"/>
-        </w:rPr>
-        <w:t>多</w:t>
-      </w:r>
-      <w:r>
-        <w:rPr>
-          <w:rFonts w:ascii="微软雅黑" w:eastAsia="微软雅黑" w:hint="eastAsia"/>
-          <w:b/>
-          <w:spacing w:val="-10"/>
-          <w:sz w:val="24"/>
-        </w:rPr>
-        <w:t xml:space="preserve"> </w:t>
-      </w:r>
-      <w:proofErr w:type="spellStart"/>
+        <w:t xml:space="preserve"> 多 </w:t>
+      </w:r>
       <w:r>
         <w:rPr>
           <w:rFonts w:ascii="微软雅黑" w:eastAsia="微软雅黑" w:hint="eastAsia"/>
@@ -2488,16 +2034,6 @@
         </w:rPr>
         <w:t>MB</w:t>
       </w:r>
-      <w:r>
-        <w:rPr>
-          <w:rFonts w:ascii="微软雅黑" w:eastAsia="微软雅黑" w:hint="eastAsia"/>
-          <w:b/>
-          <w:spacing w:val="-2"/>
-          <w:sz w:val="24"/>
-        </w:rPr>
-        <w:t>。因此不建议勾选此项</w:t>
-      </w:r>
-      <w:proofErr w:type="spellEnd"/>
       <w:r>
         <w:rPr>
           <w:rFonts w:ascii="微软雅黑" w:eastAsia="微软雅黑" w:hint="eastAsia"/>
@@ -2608,6 +2144,7 @@
         <w:rPr>
           <w:rFonts w:ascii="微软雅黑" w:eastAsia="微软雅黑" w:hint="eastAsia"/>
           <w:b/>
+          <w:color w:val="FF0000"/>
           <w:spacing w:val="-33"/>
           <w:sz w:val="24"/>
         </w:rPr>
@@ -2618,6 +2155,7 @@
         <w:rPr>
           <w:rFonts w:ascii="微软雅黑" w:eastAsia="微软雅黑" w:hint="eastAsia"/>
           <w:b/>
+          <w:color w:val="FF0000"/>
           <w:spacing w:val="-33"/>
           <w:sz w:val="24"/>
         </w:rPr>
@@ -2700,6 +2238,7 @@
         <w:rPr>
           <w:rFonts w:ascii="微软雅黑" w:eastAsia="微软雅黑" w:hint="eastAsia"/>
           <w:b/>
+          <w:color w:val="FF0000"/>
           <w:spacing w:val="-1"/>
           <w:sz w:val="24"/>
         </w:rPr>
@@ -2709,6 +2248,7 @@
         <w:rPr>
           <w:rFonts w:ascii="微软雅黑" w:eastAsia="微软雅黑" w:hint="eastAsia"/>
           <w:b/>
+          <w:color w:val="FF0000"/>
           <w:sz w:val="24"/>
         </w:rPr>
         <w:t>PEN</w:t>
@@ -2717,6 +2257,7 @@
         <w:rPr>
           <w:rFonts w:ascii="微软雅黑" w:eastAsia="微软雅黑" w:hint="eastAsia"/>
           <w:b/>
+          <w:color w:val="FF0000"/>
           <w:spacing w:val="-1"/>
           <w:sz w:val="24"/>
         </w:rPr>
@@ -2726,6 +2267,7 @@
         <w:rPr>
           <w:rFonts w:ascii="微软雅黑" w:eastAsia="微软雅黑" w:hint="eastAsia"/>
           <w:b/>
+          <w:color w:val="FF0000"/>
           <w:spacing w:val="-2"/>
           <w:sz w:val="24"/>
         </w:rPr>
@@ -2735,6 +2277,7 @@
         <w:rPr>
           <w:rFonts w:ascii="微软雅黑" w:eastAsia="微软雅黑" w:hint="eastAsia"/>
           <w:b/>
+          <w:color w:val="FF0000"/>
           <w:spacing w:val="-1"/>
           <w:sz w:val="24"/>
         </w:rPr>
@@ -2744,6 +2287,7 @@
         <w:rPr>
           <w:rFonts w:ascii="微软雅黑" w:eastAsia="微软雅黑" w:hint="eastAsia"/>
           <w:b/>
+          <w:color w:val="FF0000"/>
           <w:spacing w:val="4"/>
           <w:sz w:val="24"/>
         </w:rPr>
@@ -2753,6 +2297,7 @@
         <w:rPr>
           <w:rFonts w:ascii="微软雅黑" w:eastAsia="微软雅黑" w:hint="eastAsia"/>
           <w:b/>
+          <w:color w:val="FF0000"/>
           <w:sz w:val="24"/>
         </w:rPr>
         <w:t>T</w:t>
@@ -2761,6 +2306,7 @@
         <w:rPr>
           <w:rFonts w:ascii="微软雅黑" w:eastAsia="微软雅黑" w:hint="eastAsia"/>
           <w:b/>
+          <w:color w:val="FF0000"/>
           <w:spacing w:val="-1"/>
           <w:sz w:val="24"/>
         </w:rPr>
@@ -2770,6 +2316,7 @@
         <w:rPr>
           <w:rFonts w:ascii="微软雅黑" w:eastAsia="微软雅黑" w:hint="eastAsia"/>
           <w:b/>
+          <w:color w:val="FF0000"/>
           <w:sz w:val="24"/>
         </w:rPr>
         <w:t>M</w:t>
@@ -2778,6 +2325,7 @@
         <w:rPr>
           <w:rFonts w:ascii="微软雅黑" w:eastAsia="微软雅黑" w:hint="eastAsia"/>
           <w:b/>
+          <w:color w:val="FF0000"/>
           <w:spacing w:val="-1"/>
           <w:sz w:val="24"/>
         </w:rPr>
@@ -2787,6 +2335,7 @@
         <w:rPr>
           <w:rFonts w:ascii="微软雅黑" w:eastAsia="微软雅黑" w:hint="eastAsia"/>
           <w:b/>
+          <w:color w:val="FF0000"/>
           <w:sz w:val="24"/>
         </w:rPr>
         <w:t>ULE</w:t>
@@ -2795,6 +2344,7 @@
         <w:rPr>
           <w:rFonts w:ascii="微软雅黑" w:eastAsia="微软雅黑" w:hint="eastAsia"/>
           <w:b/>
+          <w:color w:val="FF0000"/>
           <w:spacing w:val="-1"/>
           <w:sz w:val="24"/>
         </w:rPr>
@@ -2804,6 +2354,7 @@
         <w:rPr>
           <w:rFonts w:ascii="微软雅黑" w:eastAsia="微软雅黑" w:hint="eastAsia"/>
           <w:b/>
+          <w:color w:val="FF0000"/>
           <w:spacing w:val="-16"/>
           <w:sz w:val="24"/>
         </w:rPr>
@@ -2813,6 +2364,7 @@
         <w:rPr>
           <w:rFonts w:ascii="微软雅黑" w:eastAsia="微软雅黑" w:hint="eastAsia"/>
           <w:b/>
+          <w:color w:val="FF0000"/>
           <w:spacing w:val="-20"/>
           <w:sz w:val="24"/>
         </w:rPr>
@@ -2822,6 +2374,7 @@
         <w:rPr>
           <w:rFonts w:ascii="微软雅黑" w:eastAsia="微软雅黑" w:hint="eastAsia"/>
           <w:b/>
+          <w:color w:val="FF0000"/>
           <w:spacing w:val="-2"/>
           <w:sz w:val="24"/>
         </w:rPr>
@@ -2831,6 +2384,7 @@
         <w:rPr>
           <w:rFonts w:ascii="微软雅黑" w:eastAsia="微软雅黑" w:hint="eastAsia"/>
           <w:b/>
+          <w:color w:val="FF0000"/>
           <w:sz w:val="24"/>
         </w:rPr>
         <w:t>H</w:t>
@@ -2883,16 +2437,7 @@
           <w:sz w:val="24"/>
           <w:lang w:eastAsia="zh-CN"/>
         </w:rPr>
-        <w:t>（文件下载地址</w:t>
-      </w:r>
-      <w:r>
-        <w:rPr>
-          <w:rFonts w:ascii="微软雅黑" w:eastAsia="微软雅黑" w:hint="eastAsia"/>
-          <w:b/>
-          <w:sz w:val="24"/>
-          <w:lang w:eastAsia="zh-CN"/>
-        </w:rPr>
-        <w:t xml:space="preserve"> </w:t>
+        <w:t xml:space="preserve">（文件下载地址 </w:t>
       </w:r>
       <w:hyperlink r:id="rId13" w:history="1">
         <w:r>
@@ -2915,6 +2460,53 @@
         </w:rPr>
         <w:t>）</w:t>
       </w:r>
+      <w:r>
+        <w:rPr>
+          <w:rFonts w:ascii="微软雅黑" w:eastAsia="微软雅黑" w:hint="eastAsia"/>
+          <w:b/>
+          <w:sz w:val="24"/>
+          <w:lang w:eastAsia="zh-CN"/>
+        </w:rPr>
+        <w:t>，下面的</w:t>
+      </w:r>
+      <w:proofErr w:type="gramStart"/>
+      <w:r>
+        <w:rPr>
+          <w:rFonts w:ascii="微软雅黑" w:eastAsia="微软雅黑" w:hint="eastAsia"/>
+          <w:b/>
+          <w:sz w:val="24"/>
+          <w:lang w:eastAsia="zh-CN"/>
+        </w:rPr>
+        <w:t>图需要</w:t>
+      </w:r>
+      <w:proofErr w:type="gramEnd"/>
+      <w:r>
+        <w:rPr>
+          <w:rFonts w:ascii="微软雅黑" w:eastAsia="微软雅黑" w:hint="eastAsia"/>
+          <w:b/>
+          <w:sz w:val="24"/>
+          <w:lang w:eastAsia="zh-CN"/>
+        </w:rPr>
+        <w:t>新建</w:t>
+      </w:r>
+      <w:r>
+        <w:rPr>
+          <w:rFonts w:ascii="微软雅黑" w:eastAsia="微软雅黑"/>
+          <w:b/>
+          <w:sz w:val="24"/>
+          <w:lang w:eastAsia="zh-CN"/>
+        </w:rPr>
+        <w:t>extra</w:t>
+      </w:r>
+      <w:r>
+        <w:rPr>
+          <w:rFonts w:ascii="微软雅黑" w:eastAsia="微软雅黑" w:hint="eastAsia"/>
+          <w:b/>
+          <w:sz w:val="24"/>
+          <w:lang w:eastAsia="zh-CN"/>
+        </w:rPr>
+        <w:t>文件夹</w:t>
+      </w:r>
     </w:p>
     <w:p>
       <w:pPr>
@@ -2927,6 +2519,7 @@
           <w:lang w:eastAsia="zh-CN"/>
         </w:rPr>
       </w:pPr>
+      <w:bookmarkStart w:id="0" w:name="_GoBack"/>
       <w:r>
         <w:rPr>
           <w:rFonts w:ascii="微软雅黑" w:eastAsia="微软雅黑"/>
@@ -2937,7 +2530,7 @@
         </w:rPr>
         <w:drawing>
           <wp:inline distT="0" distB="0" distL="0" distR="0">
-            <wp:extent cx="8448675" cy="2219325"/>
+            <wp:extent cx="8108950" cy="2130085"/>
             <wp:effectExtent l="0" t="0" r="0" b="0"/>
             <wp:docPr id="6" name="图片 6"/>
             <wp:cNvGraphicFramePr>
@@ -2968,7 +2561,7 @@
                   <pic:spPr bwMode="auto">
                     <a:xfrm>
                       <a:off x="0" y="0"/>
-                      <a:ext cx="8448675" cy="2219325"/>
+                      <a:ext cx="8121347" cy="2133341"/>
                     </a:xfrm>
                     <a:prstGeom prst="rect">
                       <a:avLst/>
@@ -2984,6 +2577,7 @@
           </wp:inline>
         </w:drawing>
       </w:r>
+      <w:bookmarkEnd w:id="0"/>
     </w:p>
     <w:p>
       <w:pPr>
@@ -3022,6 +2616,7 @@
           <w:rFonts w:ascii="微软雅黑" w:eastAsia="微软雅黑" w:hint="eastAsia"/>
           <w:sz w:val="24"/>
         </w:rPr>
+        <w:lastRenderedPageBreak/>
         <w:t>依次点击</w:t>
       </w:r>
       <w:proofErr w:type="spellEnd"/>
@@ -3038,36 +2633,15 @@
           <w:rFonts w:ascii="微软雅黑" w:eastAsia="微软雅黑" w:hint="eastAsia"/>
           <w:sz w:val="24"/>
         </w:rPr>
-        <w:t>Configure</w:t>
-      </w:r>
-      <w:r>
-        <w:rPr>
-          <w:rFonts w:ascii="微软雅黑" w:eastAsia="微软雅黑" w:hint="eastAsia"/>
-          <w:sz w:val="24"/>
-        </w:rPr>
-        <w:t>、</w:t>
-      </w:r>
-      <w:r>
-        <w:rPr>
-          <w:rFonts w:ascii="微软雅黑" w:eastAsia="微软雅黑" w:hint="eastAsia"/>
-          <w:sz w:val="24"/>
-        </w:rPr>
-        <w:t>Generate</w:t>
-      </w:r>
-      <w:proofErr w:type="spellEnd"/>
-      <w:r>
-        <w:rPr>
-          <w:rFonts w:ascii="微软雅黑" w:eastAsia="微软雅黑" w:hint="eastAsia"/>
-          <w:sz w:val="24"/>
-        </w:rPr>
-        <w:t xml:space="preserve"> </w:t>
-      </w:r>
-      <w:r>
-        <w:rPr>
-          <w:rFonts w:ascii="微软雅黑" w:eastAsia="微软雅黑" w:hint="eastAsia"/>
-          <w:sz w:val="24"/>
-        </w:rPr>
-        <w:t>。</w:t>
+        <w:t>Configure、Generate</w:t>
+      </w:r>
+      <w:proofErr w:type="spellEnd"/>
+      <w:r>
+        <w:rPr>
+          <w:rFonts w:ascii="微软雅黑" w:eastAsia="微软雅黑" w:hint="eastAsia"/>
+          <w:sz w:val="24"/>
+        </w:rPr>
+        <w:t xml:space="preserve"> 。</w:t>
       </w:r>
     </w:p>
     <w:p>
@@ -3084,7 +2658,6 @@
           <w:rFonts w:ascii="微软雅黑" w:eastAsia="微软雅黑" w:hint="eastAsia"/>
           <w:sz w:val="24"/>
         </w:rPr>
-        <w:lastRenderedPageBreak/>
         <w:t xml:space="preserve">Configure </w:t>
       </w:r>
       <w:proofErr w:type="spellStart"/>
@@ -3151,15 +2724,7 @@
           <w:spacing w:val="-43"/>
           <w:sz w:val="32"/>
         </w:rPr>
-        <w:t>用</w:t>
-      </w:r>
-      <w:r>
-        <w:rPr>
-          <w:b/>
-          <w:spacing w:val="-43"/>
-          <w:sz w:val="32"/>
-        </w:rPr>
-        <w:t xml:space="preserve"> </w:t>
+        <w:t xml:space="preserve">用 </w:t>
       </w:r>
       <w:r>
         <w:rPr>
@@ -3238,14 +2803,7 @@
           <w:rFonts w:ascii="微软雅黑" w:eastAsia="微软雅黑" w:hint="eastAsia"/>
           <w:sz w:val="24"/>
         </w:rPr>
-        <w:t>G</w:t>
-      </w:r>
-      <w:r>
-        <w:rPr>
-          <w:rFonts w:ascii="微软雅黑" w:eastAsia="微软雅黑" w:hint="eastAsia"/>
-          <w:sz w:val="24"/>
-        </w:rPr>
-        <w:t>enerate done</w:t>
+        <w:t>Generate done</w:t>
       </w:r>
       <w:r>
         <w:rPr>
@@ -3382,9 +2940,18 @@
         <w:rPr>
           <w:rFonts w:ascii="微软雅黑" w:eastAsia="微软雅黑" w:hint="eastAsia"/>
           <w:b/>
-          <w:sz w:val="24"/>
-        </w:rPr>
-        <w:t xml:space="preserve">ZERO_CHECK </w:t>
+          <w:color w:val="FF0000"/>
+          <w:sz w:val="24"/>
+        </w:rPr>
+        <w:t>ZERO_CHECK</w:t>
+      </w:r>
+      <w:r>
+        <w:rPr>
+          <w:rFonts w:ascii="微软雅黑" w:eastAsia="微软雅黑" w:hint="eastAsia"/>
+          <w:b/>
+          <w:sz w:val="24"/>
+        </w:rPr>
+        <w:t xml:space="preserve"> </w:t>
       </w:r>
       <w:proofErr w:type="spellStart"/>
       <w:r>
@@ -3440,6 +3007,7 @@
         <w:rPr>
           <w:rFonts w:ascii="微软雅黑" w:eastAsia="微软雅黑" w:hint="eastAsia"/>
           <w:b/>
+          <w:color w:val="FF0000"/>
           <w:sz w:val="24"/>
         </w:rPr>
         <w:t>ALL</w:t>
@@ -3448,6 +3016,7 @@
         <w:rPr>
           <w:rFonts w:ascii="微软雅黑" w:eastAsia="微软雅黑" w:hint="eastAsia"/>
           <w:b/>
+          <w:color w:val="FF0000"/>
           <w:spacing w:val="-1"/>
           <w:sz w:val="24"/>
         </w:rPr>
@@ -3457,6 +3026,7 @@
         <w:rPr>
           <w:rFonts w:ascii="微软雅黑" w:eastAsia="微软雅黑" w:hint="eastAsia"/>
           <w:b/>
+          <w:color w:val="FF0000"/>
           <w:spacing w:val="1"/>
           <w:sz w:val="24"/>
         </w:rPr>
@@ -3466,6 +3036,7 @@
         <w:rPr>
           <w:rFonts w:ascii="微软雅黑" w:eastAsia="微软雅黑" w:hint="eastAsia"/>
           <w:b/>
+          <w:color w:val="FF0000"/>
           <w:sz w:val="24"/>
         </w:rPr>
         <w:t>L</w:t>
@@ -3474,6 +3045,7 @@
         <w:rPr>
           <w:rFonts w:ascii="微软雅黑" w:eastAsia="微软雅黑" w:hint="eastAsia"/>
           <w:b/>
+          <w:color w:val="FF0000"/>
           <w:spacing w:val="-3"/>
           <w:sz w:val="24"/>
         </w:rPr>
@@ -3559,15 +3131,7 @@
           <w:b/>
           <w:sz w:val="24"/>
         </w:rPr>
-        <w:t>，</w:t>
-      </w:r>
-      <w:r>
-        <w:rPr>
-          <w:rFonts w:ascii="微软雅黑" w:eastAsia="微软雅黑" w:hint="eastAsia"/>
-          <w:b/>
-          <w:sz w:val="24"/>
-        </w:rPr>
-        <w:t>D</w:t>
+        <w:t>，D</w:t>
       </w:r>
       <w:r>
         <w:rPr>
@@ -3681,6 +3245,7 @@
         <w:rPr>
           <w:rFonts w:ascii="微软雅黑" w:eastAsia="微软雅黑" w:hint="eastAsia"/>
           <w:b/>
+          <w:color w:val="FF0000"/>
           <w:spacing w:val="-2"/>
           <w:sz w:val="24"/>
         </w:rPr>
@@ -3690,6 +3255,7 @@
         <w:rPr>
           <w:rFonts w:ascii="微软雅黑" w:eastAsia="微软雅黑" w:hint="eastAsia"/>
           <w:b/>
+          <w:color w:val="FF0000"/>
           <w:spacing w:val="-1"/>
           <w:sz w:val="24"/>
         </w:rPr>
@@ -3699,6 +3265,7 @@
         <w:rPr>
           <w:rFonts w:ascii="微软雅黑" w:eastAsia="微软雅黑" w:hint="eastAsia"/>
           <w:b/>
+          <w:color w:val="FF0000"/>
           <w:spacing w:val="-18"/>
           <w:sz w:val="24"/>
         </w:rPr>
@@ -3708,6 +3275,7 @@
         <w:rPr>
           <w:rFonts w:ascii="微软雅黑" w:eastAsia="微软雅黑" w:hint="eastAsia"/>
           <w:b/>
+          <w:color w:val="FF0000"/>
           <w:sz w:val="24"/>
         </w:rPr>
         <w:t>AL</w:t>
@@ -3716,6 +3284,7 @@
         <w:rPr>
           <w:rFonts w:ascii="微软雅黑" w:eastAsia="微软雅黑" w:hint="eastAsia"/>
           <w:b/>
+          <w:color w:val="FF0000"/>
           <w:spacing w:val="-2"/>
           <w:sz w:val="24"/>
         </w:rPr>
@@ -3944,16 +3513,7 @@
           <w:spacing w:val="-8"/>
           <w:sz w:val="24"/>
         </w:rPr>
-        <w:t xml:space="preserve">  </w:t>
-      </w:r>
-      <w:r>
-        <w:rPr>
-          <w:rFonts w:ascii="微软雅黑" w:eastAsia="微软雅黑" w:hint="eastAsia"/>
-          <w:b/>
-          <w:spacing w:val="-8"/>
-          <w:sz w:val="24"/>
-        </w:rPr>
-        <w:t>。</w:t>
+        <w:t xml:space="preserve">  。</w:t>
       </w:r>
       <w:proofErr w:type="gramEnd"/>
     </w:p>
@@ -3976,12 +3536,12 @@
           <wp:anchor distT="0" distB="0" distL="0" distR="0" simplePos="0" relativeHeight="1144" behindDoc="0" locked="0" layoutInCell="1" allowOverlap="1">
             <wp:simplePos x="0" y="0"/>
             <wp:positionH relativeFrom="page">
-              <wp:posOffset>1707514</wp:posOffset>
+              <wp:posOffset>1708150</wp:posOffset>
             </wp:positionH>
             <wp:positionV relativeFrom="paragraph">
-              <wp:posOffset>194595</wp:posOffset>
+              <wp:posOffset>193040</wp:posOffset>
             </wp:positionV>
-            <wp:extent cx="7289614" cy="4372165"/>
+            <wp:extent cx="4819650" cy="2889885"/>
             <wp:effectExtent l="0" t="0" r="0" b="0"/>
             <wp:wrapTopAndBottom/>
             <wp:docPr id="19" name="image10.png"/>
@@ -4004,7 +3564,7 @@
                   <pic:spPr>
                     <a:xfrm>
                       <a:off x="0" y="0"/>
-                      <a:ext cx="7289614" cy="4372165"/>
+                      <a:ext cx="4819650" cy="2889885"/>
                     </a:xfrm>
                     <a:prstGeom prst="rect">
                       <a:avLst/>
@@ -4013,51 +3573,15 @@
                 </pic:pic>
               </a:graphicData>
             </a:graphic>
+            <wp14:sizeRelH relativeFrom="margin">
+              <wp14:pctWidth>0</wp14:pctWidth>
+            </wp14:sizeRelH>
+            <wp14:sizeRelV relativeFrom="margin">
+              <wp14:pctHeight>0</wp14:pctHeight>
+            </wp14:sizeRelV>
           </wp:anchor>
         </w:drawing>
       </w:r>
-    </w:p>
-    <w:p>
-      <w:pPr>
-        <w:spacing w:before="166"/>
-        <w:ind w:left="514" w:right="176"/>
-        <w:jc w:val="center"/>
-        <w:rPr>
-          <w:rFonts w:ascii="微软雅黑" w:eastAsia="微软雅黑"/>
-          <w:sz w:val="24"/>
-        </w:rPr>
-      </w:pPr>
-      <w:r>
-        <w:rPr>
-          <w:rFonts w:ascii="微软雅黑" w:eastAsia="微软雅黑" w:hint="eastAsia"/>
-          <w:sz w:val="24"/>
-        </w:rPr>
-        <w:lastRenderedPageBreak/>
-        <w:t>图</w:t>
-      </w:r>
-      <w:r>
-        <w:rPr>
-          <w:rFonts w:ascii="微软雅黑" w:eastAsia="微软雅黑" w:hint="eastAsia"/>
-          <w:sz w:val="24"/>
-        </w:rPr>
-        <w:t xml:space="preserve"> </w:t>
-      </w:r>
-      <w:r>
-        <w:rPr>
-          <w:rFonts w:ascii="微软雅黑" w:eastAsia="微软雅黑"/>
-          <w:sz w:val="24"/>
-        </w:rPr>
-        <w:t>5</w:t>
-      </w:r>
-    </w:p>
-    <w:p>
-      <w:pPr>
-        <w:jc w:val="both"/>
-        <w:rPr>
-          <w:rFonts w:ascii="微软雅黑" w:eastAsia="微软雅黑"/>
-          <w:sz w:val="24"/>
-        </w:rPr>
-      </w:pPr>
     </w:p>
     <w:p>
       <w:pPr>
@@ -4073,488 +3597,15 @@
         <w:rPr>
           <w:b/>
           <w:sz w:val="32"/>
-          <w:lang w:eastAsia="zh-CN"/>
-        </w:rPr>
-      </w:pPr>
-      <w:bookmarkStart w:id="0" w:name="_GoBack"/>
-      <w:bookmarkEnd w:id="0"/>
+        </w:rPr>
+      </w:pPr>
+      <w:proofErr w:type="spellStart"/>
       <w:r>
         <w:rPr>
           <w:b/>
           <w:w w:val="95"/>
           <w:sz w:val="32"/>
-          <w:lang w:eastAsia="zh-CN"/>
-        </w:rPr>
-        <w:t>复制编译好的文件并配置属性表</w:t>
-      </w:r>
-    </w:p>
-    <w:p>
-      <w:pPr>
-        <w:spacing w:before="163" w:after="2" w:line="362" w:lineRule="auto"/>
-        <w:ind w:left="460" w:firstLine="480"/>
-        <w:rPr>
-          <w:rFonts w:ascii="微软雅黑" w:eastAsia="微软雅黑"/>
-          <w:sz w:val="24"/>
-        </w:rPr>
-      </w:pPr>
-      <w:proofErr w:type="spellStart"/>
-      <w:r>
-        <w:rPr>
-          <w:rFonts w:ascii="微软雅黑" w:eastAsia="微软雅黑" w:hint="eastAsia"/>
-          <w:spacing w:val="-2"/>
-          <w:sz w:val="24"/>
-        </w:rPr>
-        <w:t>将编译目录中</w:t>
-      </w:r>
-      <w:proofErr w:type="spellEnd"/>
-      <w:r>
-        <w:rPr>
-          <w:rFonts w:ascii="微软雅黑" w:eastAsia="微软雅黑" w:hint="eastAsia"/>
-          <w:spacing w:val="-2"/>
-          <w:sz w:val="24"/>
-        </w:rPr>
-        <w:t xml:space="preserve"> </w:t>
-      </w:r>
-      <w:r>
-        <w:rPr>
-          <w:rFonts w:ascii="微软雅黑" w:eastAsia="微软雅黑" w:hint="eastAsia"/>
-          <w:sz w:val="24"/>
-        </w:rPr>
-        <w:t>install</w:t>
-      </w:r>
-      <w:r>
-        <w:rPr>
-          <w:rFonts w:ascii="微软雅黑" w:eastAsia="微软雅黑" w:hint="eastAsia"/>
-          <w:spacing w:val="-5"/>
-          <w:sz w:val="24"/>
-        </w:rPr>
-        <w:t xml:space="preserve"> </w:t>
-      </w:r>
-      <w:proofErr w:type="spellStart"/>
-      <w:r>
-        <w:rPr>
-          <w:rFonts w:ascii="微软雅黑" w:eastAsia="微软雅黑" w:hint="eastAsia"/>
-          <w:spacing w:val="-5"/>
-          <w:sz w:val="24"/>
-        </w:rPr>
-        <w:t>文件夹下的内容复制到</w:t>
-      </w:r>
-      <w:proofErr w:type="spellEnd"/>
-      <w:r>
-        <w:rPr>
-          <w:rFonts w:ascii="微软雅黑" w:eastAsia="微软雅黑" w:hint="eastAsia"/>
-          <w:spacing w:val="-5"/>
-          <w:sz w:val="24"/>
-        </w:rPr>
-        <w:t xml:space="preserve"> </w:t>
-      </w:r>
-      <w:proofErr w:type="spellStart"/>
-      <w:r>
-        <w:rPr>
-          <w:rFonts w:ascii="微软雅黑" w:eastAsia="微软雅黑" w:hint="eastAsia"/>
-          <w:sz w:val="24"/>
-        </w:rPr>
-        <w:t>opencv</w:t>
-      </w:r>
-      <w:proofErr w:type="spellEnd"/>
-      <w:r>
-        <w:rPr>
-          <w:rFonts w:ascii="微软雅黑" w:eastAsia="微软雅黑" w:hint="eastAsia"/>
-          <w:spacing w:val="-10"/>
-          <w:sz w:val="24"/>
-        </w:rPr>
-        <w:t xml:space="preserve"> </w:t>
-      </w:r>
-      <w:r>
-        <w:rPr>
-          <w:rFonts w:ascii="微软雅黑" w:eastAsia="微软雅黑" w:hint="eastAsia"/>
-          <w:spacing w:val="-10"/>
-          <w:sz w:val="24"/>
-        </w:rPr>
-        <w:t>的</w:t>
-      </w:r>
-      <w:r>
-        <w:rPr>
-          <w:rFonts w:ascii="微软雅黑" w:eastAsia="微软雅黑" w:hint="eastAsia"/>
-          <w:spacing w:val="-10"/>
-          <w:sz w:val="24"/>
-        </w:rPr>
-        <w:t xml:space="preserve"> </w:t>
-      </w:r>
-      <w:r>
-        <w:rPr>
-          <w:rFonts w:ascii="微软雅黑" w:eastAsia="微软雅黑" w:hint="eastAsia"/>
-          <w:sz w:val="24"/>
-        </w:rPr>
-        <w:t>build</w:t>
-      </w:r>
-      <w:r>
-        <w:rPr>
-          <w:rFonts w:ascii="微软雅黑" w:eastAsia="微软雅黑" w:hint="eastAsia"/>
-          <w:spacing w:val="-7"/>
-          <w:sz w:val="24"/>
-        </w:rPr>
-        <w:t xml:space="preserve"> </w:t>
-      </w:r>
-      <w:proofErr w:type="spellStart"/>
-      <w:r>
-        <w:rPr>
-          <w:rFonts w:ascii="微软雅黑" w:eastAsia="微软雅黑" w:hint="eastAsia"/>
-          <w:spacing w:val="-7"/>
-          <w:sz w:val="24"/>
-        </w:rPr>
-        <w:t>文件夹中，原来的</w:t>
-      </w:r>
-      <w:proofErr w:type="spellEnd"/>
-      <w:r>
-        <w:rPr>
-          <w:rFonts w:ascii="微软雅黑" w:eastAsia="微软雅黑" w:hint="eastAsia"/>
-          <w:spacing w:val="-7"/>
-          <w:sz w:val="24"/>
-        </w:rPr>
-        <w:t xml:space="preserve"> </w:t>
-      </w:r>
-      <w:r>
-        <w:rPr>
-          <w:rFonts w:ascii="微软雅黑" w:eastAsia="微软雅黑" w:hint="eastAsia"/>
-          <w:sz w:val="24"/>
-        </w:rPr>
-        <w:t>build</w:t>
-      </w:r>
-      <w:r>
-        <w:rPr>
-          <w:rFonts w:ascii="微软雅黑" w:eastAsia="微软雅黑" w:hint="eastAsia"/>
-          <w:spacing w:val="-5"/>
-          <w:sz w:val="24"/>
-        </w:rPr>
-        <w:t xml:space="preserve"> </w:t>
-      </w:r>
-      <w:proofErr w:type="spellStart"/>
-      <w:r>
-        <w:rPr>
-          <w:rFonts w:ascii="微软雅黑" w:eastAsia="微软雅黑" w:hint="eastAsia"/>
-          <w:spacing w:val="-5"/>
-          <w:sz w:val="24"/>
-        </w:rPr>
-        <w:t>文件夹可以命名为</w:t>
-      </w:r>
-      <w:proofErr w:type="spellEnd"/>
-      <w:r>
-        <w:rPr>
-          <w:rFonts w:ascii="微软雅黑" w:eastAsia="微软雅黑" w:hint="eastAsia"/>
-          <w:spacing w:val="-5"/>
-          <w:sz w:val="24"/>
-        </w:rPr>
-        <w:t xml:space="preserve"> </w:t>
-      </w:r>
-      <w:proofErr w:type="spellStart"/>
-      <w:r>
-        <w:rPr>
-          <w:rFonts w:ascii="微软雅黑" w:eastAsia="微软雅黑" w:hint="eastAsia"/>
-          <w:sz w:val="24"/>
-        </w:rPr>
-        <w:t>oldbuild</w:t>
-      </w:r>
-      <w:r>
-        <w:rPr>
-          <w:rFonts w:ascii="微软雅黑" w:eastAsia="微软雅黑" w:hint="eastAsia"/>
-          <w:sz w:val="24"/>
-        </w:rPr>
-        <w:t>（也可以删除</w:t>
-      </w:r>
-      <w:proofErr w:type="spellEnd"/>
-      <w:r>
-        <w:rPr>
-          <w:rFonts w:ascii="微软雅黑" w:eastAsia="微软雅黑" w:hint="eastAsia"/>
-          <w:spacing w:val="-120"/>
-          <w:sz w:val="24"/>
-        </w:rPr>
-        <w:t>）</w:t>
-      </w:r>
-      <w:r>
-        <w:rPr>
-          <w:rFonts w:ascii="微软雅黑" w:eastAsia="微软雅黑" w:hint="eastAsia"/>
-          <w:spacing w:val="-6"/>
-          <w:sz w:val="24"/>
-        </w:rPr>
-        <w:t>。</w:t>
-      </w:r>
-      <w:proofErr w:type="spellStart"/>
-      <w:r>
-        <w:rPr>
-          <w:rFonts w:ascii="微软雅黑" w:eastAsia="微软雅黑" w:hint="eastAsia"/>
-          <w:spacing w:val="-6"/>
-          <w:sz w:val="24"/>
-        </w:rPr>
-        <w:t>编译目</w:t>
-      </w:r>
-      <w:r>
-        <w:rPr>
-          <w:rFonts w:ascii="微软雅黑" w:eastAsia="微软雅黑" w:hint="eastAsia"/>
-          <w:spacing w:val="-8"/>
-          <w:sz w:val="24"/>
-        </w:rPr>
-        <w:t>录下的</w:t>
-      </w:r>
-      <w:proofErr w:type="spellEnd"/>
-      <w:r>
-        <w:rPr>
-          <w:rFonts w:ascii="微软雅黑" w:eastAsia="微软雅黑" w:hint="eastAsia"/>
-          <w:spacing w:val="-8"/>
-          <w:sz w:val="24"/>
-        </w:rPr>
-        <w:t xml:space="preserve"> </w:t>
-      </w:r>
-      <w:r>
-        <w:rPr>
-          <w:rFonts w:ascii="微软雅黑" w:eastAsia="微软雅黑" w:hint="eastAsia"/>
-          <w:sz w:val="24"/>
-        </w:rPr>
-        <w:t>bin</w:t>
-      </w:r>
-      <w:r>
-        <w:rPr>
-          <w:rFonts w:ascii="微软雅黑" w:eastAsia="微软雅黑" w:hint="eastAsia"/>
-          <w:spacing w:val="-5"/>
-          <w:sz w:val="24"/>
-        </w:rPr>
-        <w:t xml:space="preserve"> </w:t>
-      </w:r>
-      <w:proofErr w:type="spellStart"/>
-      <w:r>
-        <w:rPr>
-          <w:rFonts w:ascii="微软雅黑" w:eastAsia="微软雅黑" w:hint="eastAsia"/>
-          <w:spacing w:val="-5"/>
-          <w:sz w:val="24"/>
-        </w:rPr>
-        <w:t>文件夹和</w:t>
-      </w:r>
-      <w:proofErr w:type="spellEnd"/>
-      <w:r>
-        <w:rPr>
-          <w:rFonts w:ascii="微软雅黑" w:eastAsia="微软雅黑" w:hint="eastAsia"/>
-          <w:spacing w:val="-5"/>
-          <w:sz w:val="24"/>
-        </w:rPr>
-        <w:t xml:space="preserve"> </w:t>
-      </w:r>
-      <w:r>
-        <w:rPr>
-          <w:rFonts w:ascii="微软雅黑" w:eastAsia="微软雅黑" w:hint="eastAsia"/>
-          <w:sz w:val="24"/>
-        </w:rPr>
-        <w:t>lib</w:t>
-      </w:r>
-      <w:r>
-        <w:rPr>
-          <w:rFonts w:ascii="微软雅黑" w:eastAsia="微软雅黑" w:hint="eastAsia"/>
-          <w:spacing w:val="-5"/>
-          <w:sz w:val="24"/>
-        </w:rPr>
-        <w:t xml:space="preserve"> </w:t>
-      </w:r>
-      <w:proofErr w:type="spellStart"/>
-      <w:r>
-        <w:rPr>
-          <w:rFonts w:ascii="微软雅黑" w:eastAsia="微软雅黑" w:hint="eastAsia"/>
-          <w:spacing w:val="-5"/>
-          <w:sz w:val="24"/>
-        </w:rPr>
-        <w:t>文件夹中的内容也要拷贝到</w:t>
-      </w:r>
-      <w:proofErr w:type="spellEnd"/>
-      <w:r>
-        <w:rPr>
-          <w:rFonts w:ascii="微软雅黑" w:eastAsia="微软雅黑" w:hint="eastAsia"/>
-          <w:spacing w:val="-5"/>
-          <w:sz w:val="24"/>
-        </w:rPr>
-        <w:t xml:space="preserve"> </w:t>
-      </w:r>
-      <w:proofErr w:type="spellStart"/>
-      <w:r>
-        <w:rPr>
-          <w:rFonts w:ascii="微软雅黑" w:eastAsia="微软雅黑" w:hint="eastAsia"/>
-          <w:sz w:val="24"/>
-        </w:rPr>
-        <w:t>opencv</w:t>
-      </w:r>
-      <w:proofErr w:type="spellEnd"/>
-      <w:r>
-        <w:rPr>
-          <w:rFonts w:ascii="微软雅黑" w:eastAsia="微软雅黑" w:hint="eastAsia"/>
-          <w:spacing w:val="-9"/>
-          <w:sz w:val="24"/>
-        </w:rPr>
-        <w:t xml:space="preserve"> </w:t>
-      </w:r>
-      <w:r>
-        <w:rPr>
-          <w:rFonts w:ascii="微软雅黑" w:eastAsia="微软雅黑" w:hint="eastAsia"/>
-          <w:spacing w:val="-9"/>
-          <w:sz w:val="24"/>
-        </w:rPr>
-        <w:t>的</w:t>
-      </w:r>
-      <w:r>
-        <w:rPr>
-          <w:rFonts w:ascii="微软雅黑" w:eastAsia="微软雅黑" w:hint="eastAsia"/>
-          <w:spacing w:val="-9"/>
-          <w:sz w:val="24"/>
-        </w:rPr>
-        <w:t xml:space="preserve"> </w:t>
-      </w:r>
-      <w:r>
-        <w:rPr>
-          <w:rFonts w:ascii="微软雅黑" w:eastAsia="微软雅黑" w:hint="eastAsia"/>
-          <w:sz w:val="24"/>
-        </w:rPr>
-        <w:t>build</w:t>
-      </w:r>
-      <w:r>
-        <w:rPr>
-          <w:rFonts w:ascii="微软雅黑" w:eastAsia="微软雅黑" w:hint="eastAsia"/>
-          <w:spacing w:val="-4"/>
-          <w:sz w:val="24"/>
-        </w:rPr>
-        <w:t xml:space="preserve"> </w:t>
-      </w:r>
-      <w:proofErr w:type="spellStart"/>
-      <w:r>
-        <w:rPr>
-          <w:rFonts w:ascii="微软雅黑" w:eastAsia="微软雅黑" w:hint="eastAsia"/>
-          <w:spacing w:val="-4"/>
-          <w:sz w:val="24"/>
-        </w:rPr>
-        <w:t>文件夹中去</w:t>
-      </w:r>
-      <w:proofErr w:type="spellEnd"/>
-      <w:r>
-        <w:rPr>
-          <w:rFonts w:ascii="微软雅黑" w:eastAsia="微软雅黑" w:hint="eastAsia"/>
-          <w:spacing w:val="-4"/>
-          <w:sz w:val="24"/>
-        </w:rPr>
-        <w:t>。</w:t>
-      </w:r>
-    </w:p>
-    <w:p>
-      <w:pPr>
-        <w:pStyle w:val="a3"/>
-        <w:spacing w:before="0"/>
-        <w:ind w:left="3749"/>
-        <w:rPr>
-          <w:rFonts w:ascii="微软雅黑"/>
-          <w:sz w:val="20"/>
-        </w:rPr>
-      </w:pPr>
-      <w:r>
-        <w:rPr>
-          <w:rFonts w:ascii="微软雅黑"/>
-          <w:noProof/>
-          <w:sz w:val="20"/>
-          <w:lang w:eastAsia="zh-CN"/>
-        </w:rPr>
-        <w:drawing>
-          <wp:inline distT="0" distB="0" distL="0" distR="0">
-            <wp:extent cx="5127368" cy="4727257"/>
-            <wp:effectExtent l="0" t="0" r="0" b="0"/>
-            <wp:docPr id="21" name="image11.jpeg"/>
-            <wp:cNvGraphicFramePr>
-              <a:graphicFrameLocks xmlns:a="http://schemas.openxmlformats.org/drawingml/2006/main" noChangeAspect="1"/>
-            </wp:cNvGraphicFramePr>
-            <a:graphic xmlns:a="http://schemas.openxmlformats.org/drawingml/2006/main">
-              <a:graphicData uri="http://schemas.openxmlformats.org/drawingml/2006/picture">
-                <pic:pic xmlns:pic="http://schemas.openxmlformats.org/drawingml/2006/picture">
-                  <pic:nvPicPr>
-                    <pic:cNvPr id="22" name="image11.jpeg"/>
-                    <pic:cNvPicPr/>
-                  </pic:nvPicPr>
-                  <pic:blipFill>
-                    <a:blip r:embed="rId16" cstate="print"/>
-                    <a:stretch>
-                      <a:fillRect/>
-                    </a:stretch>
-                  </pic:blipFill>
-                  <pic:spPr>
-                    <a:xfrm>
-                      <a:off x="0" y="0"/>
-                      <a:ext cx="5127368" cy="4727257"/>
-                    </a:xfrm>
-                    <a:prstGeom prst="rect">
-                      <a:avLst/>
-                    </a:prstGeom>
-                  </pic:spPr>
-                </pic:pic>
-              </a:graphicData>
-            </a:graphic>
-          </wp:inline>
-        </w:drawing>
-      </w:r>
-    </w:p>
-    <w:p>
-      <w:pPr>
-        <w:spacing w:before="90"/>
-        <w:ind w:left="7733" w:right="7375"/>
-        <w:jc w:val="center"/>
-        <w:rPr>
-          <w:rFonts w:ascii="微软雅黑" w:eastAsia="微软雅黑"/>
-          <w:sz w:val="24"/>
-        </w:rPr>
-      </w:pPr>
-      <w:r>
-        <w:rPr>
-          <w:rFonts w:ascii="微软雅黑" w:eastAsia="微软雅黑" w:hint="eastAsia"/>
-          <w:sz w:val="24"/>
-        </w:rPr>
-        <w:t>图</w:t>
-      </w:r>
-      <w:r>
-        <w:rPr>
-          <w:rFonts w:ascii="微软雅黑" w:eastAsia="微软雅黑" w:hint="eastAsia"/>
-          <w:sz w:val="24"/>
-        </w:rPr>
-        <w:t xml:space="preserve"> 7</w:t>
-      </w:r>
-    </w:p>
-    <w:p>
-      <w:pPr>
-        <w:jc w:val="center"/>
-        <w:rPr>
-          <w:rFonts w:ascii="微软雅黑" w:eastAsia="微软雅黑"/>
-          <w:sz w:val="24"/>
-        </w:rPr>
-        <w:sectPr>
-          <w:pgSz w:w="16840" w:h="11910" w:orient="landscape"/>
-          <w:pgMar w:top="780" w:right="620" w:bottom="280" w:left="620" w:header="720" w:footer="720" w:gutter="0"/>
-          <w:cols w:space="720"/>
-        </w:sectPr>
-      </w:pPr>
-    </w:p>
-    <w:p>
-      <w:pPr>
-        <w:pStyle w:val="a4"/>
-        <w:numPr>
-          <w:ilvl w:val="0"/>
-          <w:numId w:val="1"/>
-        </w:numPr>
-        <w:tabs>
-          <w:tab w:val="left" w:pos="460"/>
-        </w:tabs>
-        <w:spacing w:line="448" w:lineRule="exact"/>
-        <w:rPr>
-          <w:b/>
-          <w:sz w:val="32"/>
-        </w:rPr>
-      </w:pPr>
-      <w:proofErr w:type="spellStart"/>
-      <w:r>
-        <w:rPr>
-          <w:b/>
-          <w:w w:val="95"/>
-          <w:sz w:val="32"/>
-        </w:rPr>
-        <w:lastRenderedPageBreak/>
+        </w:rPr>
         <w:t>配置属性表</w:t>
       </w:r>
       <w:proofErr w:type="spellEnd"/>
@@ -4564,392 +3615,49 @@
         <w:pStyle w:val="a3"/>
         <w:spacing w:before="137"/>
         <w:ind w:left="100"/>
-      </w:pPr>
-      <w:proofErr w:type="gramStart"/>
-      <w:r>
-        <w:t>&lt;?xml</w:t>
-      </w:r>
-      <w:proofErr w:type="gramEnd"/>
-      <w:r>
-        <w:t xml:space="preserve"> version="1.0" encoding="utf-8"?&gt;</w:t>
+        <w:rPr>
+          <w:rFonts w:eastAsiaTheme="minorEastAsia"/>
+          <w:lang w:eastAsia="zh-CN"/>
+        </w:rPr>
+      </w:pPr>
+      <w:r>
+        <w:rPr>
+          <w:rFonts w:eastAsiaTheme="minorEastAsia" w:hint="eastAsia"/>
+          <w:lang w:eastAsia="zh-CN"/>
+        </w:rPr>
+        <w:t>参考</w:t>
+      </w:r>
+      <w:r>
+        <w:rPr>
+          <w:rFonts w:eastAsiaTheme="minorEastAsia" w:hint="eastAsia"/>
+          <w:lang w:eastAsia="zh-CN"/>
+        </w:rPr>
+        <w:t>props</w:t>
+      </w:r>
+      <w:r>
+        <w:rPr>
+          <w:rFonts w:eastAsiaTheme="minorEastAsia" w:hint="eastAsia"/>
+          <w:lang w:eastAsia="zh-CN"/>
+        </w:rPr>
+        <w:t>文件</w:t>
       </w:r>
     </w:p>
     <w:p>
       <w:pPr>
         <w:pStyle w:val="a3"/>
+        <w:spacing w:before="137"/>
         <w:ind w:left="100"/>
-      </w:pPr>
-      <w:r>
-        <w:t xml:space="preserve">&lt;Project </w:t>
-      </w:r>
-      <w:proofErr w:type="spellStart"/>
-      <w:r>
-        <w:t>ToolsVersion</w:t>
-      </w:r>
-      <w:proofErr w:type="spellEnd"/>
-      <w:r>
-        <w:t xml:space="preserve">="4.0" </w:t>
-      </w:r>
-      <w:proofErr w:type="spellStart"/>
-      <w:r>
-        <w:t>xmlns</w:t>
-      </w:r>
-      <w:proofErr w:type="spellEnd"/>
-      <w:r>
-        <w:fldChar w:fldCharType="begin"/>
-      </w:r>
-      <w:r>
-        <w:instrText xml:space="preserve"> HYPERLINK "http://schemas.microsoft.com/developer/msbuild/2003" \h </w:instrText>
-      </w:r>
-      <w:r>
-        <w:fldChar w:fldCharType="separate"/>
-      </w:r>
-      <w:r>
-        <w:t>="h</w:t>
-      </w:r>
-      <w:r>
-        <w:fldChar w:fldCharType="end"/>
-      </w:r>
-      <w:r>
-        <w:t>tt</w:t>
-      </w:r>
-      <w:hyperlink r:id="rId17">
-        <w:r>
-          <w:t>p://schemas.microsoft.com/developer/msbuild/2003</w:t>
-        </w:r>
-      </w:hyperlink>
-      <w:r>
-        <w:t>"&gt;</w:t>
-      </w:r>
+        <w:rPr>
+          <w:rFonts w:eastAsiaTheme="minorEastAsia"/>
+          <w:lang w:eastAsia="zh-CN"/>
+        </w:rPr>
+      </w:pPr>
     </w:p>
     <w:p>
       <w:pPr>
         <w:pStyle w:val="a3"/>
-        <w:ind w:left="311"/>
-      </w:pPr>
-      <w:r>
-        <w:t>&lt;</w:t>
-      </w:r>
-      <w:proofErr w:type="spellStart"/>
-      <w:r>
-        <w:t>ImportGroup</w:t>
-      </w:r>
-      <w:proofErr w:type="spellEnd"/>
-      <w:r>
-        <w:t xml:space="preserve"> Label="</w:t>
-      </w:r>
-      <w:proofErr w:type="spellStart"/>
-      <w:r>
-        <w:t>PropertySheets</w:t>
-      </w:r>
-      <w:proofErr w:type="spellEnd"/>
-      <w:r>
-        <w:t>" /&gt;</w:t>
-      </w:r>
-    </w:p>
-    <w:p>
-      <w:pPr>
-        <w:pStyle w:val="a3"/>
-        <w:ind w:left="311"/>
-      </w:pPr>
-      <w:r>
-        <w:t>&lt;</w:t>
-      </w:r>
-      <w:proofErr w:type="spellStart"/>
-      <w:r>
-        <w:t>PropertyGroup</w:t>
-      </w:r>
-      <w:proofErr w:type="spellEnd"/>
-      <w:r>
-        <w:t xml:space="preserve"> Label=</w:t>
-      </w:r>
-      <w:r>
-        <w:t>"</w:t>
-      </w:r>
-      <w:proofErr w:type="spellStart"/>
-      <w:r>
-        <w:t>UserMacros</w:t>
-      </w:r>
-      <w:proofErr w:type="spellEnd"/>
-      <w:r>
-        <w:t>" /&gt;</w:t>
-      </w:r>
-    </w:p>
-    <w:p>
-      <w:pPr>
-        <w:pStyle w:val="a3"/>
-        <w:ind w:left="311"/>
-      </w:pPr>
-      <w:r>
-        <w:t>&lt;</w:t>
-      </w:r>
-      <w:proofErr w:type="spellStart"/>
-      <w:r>
-        <w:t>PropertyGroup</w:t>
-      </w:r>
-      <w:proofErr w:type="spellEnd"/>
-      <w:r>
-        <w:t>&gt;</w:t>
-      </w:r>
-    </w:p>
-    <w:p>
-      <w:pPr>
-        <w:pStyle w:val="a3"/>
-        <w:ind w:left="520"/>
-      </w:pPr>
-      <w:r>
-        <w:t>&lt;IncludePath&gt;$(OPENCV3200</w:t>
-      </w:r>
-      <w:proofErr w:type="gramStart"/>
-      <w:r>
-        <w:t>CUDA)\</w:t>
-      </w:r>
-      <w:proofErr w:type="gramEnd"/>
-      <w:r>
-        <w:t>include;$(OPENCV3200CUDA)\include\opencv;$(OPENCV3200CUDA)\include\opencv2;$(IncludePath)&lt;/IncludePath&gt;</w:t>
-      </w:r>
-    </w:p>
-    <w:p>
-      <w:pPr>
-        <w:pStyle w:val="a3"/>
-        <w:ind w:left="311"/>
-      </w:pPr>
-      <w:r>
-        <w:t>&lt;</w:t>
-      </w:r>
-      <w:proofErr w:type="spellStart"/>
-      <w:r>
-        <w:t>LibraryPath</w:t>
-      </w:r>
-      <w:proofErr w:type="spellEnd"/>
-      <w:r>
-        <w:t xml:space="preserve"> Condition="'$(Platform)'=='X64'"&gt;$(OPENCV3200</w:t>
-      </w:r>
-      <w:proofErr w:type="gramStart"/>
-      <w:r>
-        <w:t>CUDA)\x64\vc12\lib</w:t>
-      </w:r>
-      <w:proofErr w:type="gramEnd"/>
-      <w:r>
-        <w:t>;$(LibraryPath)&lt;/LibraryPath&gt;</w:t>
-      </w:r>
-    </w:p>
-    <w:p>
-      <w:pPr>
-        <w:pStyle w:val="a3"/>
-        <w:ind w:left="311"/>
-      </w:pPr>
-      <w:r>
-        <w:t>&lt;/</w:t>
-      </w:r>
-      <w:proofErr w:type="spellStart"/>
-      <w:r>
-        <w:t>PropertyGroup</w:t>
-      </w:r>
-      <w:proofErr w:type="spellEnd"/>
-      <w:r>
-        <w:t>&gt;</w:t>
-      </w:r>
-    </w:p>
-    <w:p>
-      <w:pPr>
-        <w:pStyle w:val="a3"/>
-        <w:ind w:left="311"/>
-      </w:pPr>
-      <w:r>
-        <w:t>&lt;</w:t>
-      </w:r>
-      <w:proofErr w:type="spellStart"/>
-      <w:r>
-        <w:t>ItemDefinitionGroup</w:t>
-      </w:r>
-      <w:proofErr w:type="spellEnd"/>
-      <w:r>
-        <w:t>&gt;</w:t>
-      </w:r>
-    </w:p>
-    <w:p>
-      <w:pPr>
-        <w:pStyle w:val="a3"/>
-        <w:ind w:left="522"/>
-      </w:pPr>
-      <w:r>
-        <w:t>&lt;Link Condition="'$(Configuration)'=='Debug'"&gt;</w:t>
-      </w:r>
-    </w:p>
-    <w:p>
-      <w:pPr>
-        <w:pStyle w:val="a3"/>
-        <w:spacing w:line="292" w:lineRule="auto"/>
-        <w:ind w:left="2620" w:hanging="1890"/>
-      </w:pPr>
-      <w:r>
-        <w:t xml:space="preserve">&lt;AdditionalDependencies&gt;opencv_calib3d320d.lib;opencv_core320d.lib;opencv_cudaarithm320d.lib;opencv_cudabgsegm320d.lib; opencv_cudacodec320d.lib;opencv_cudafeatures2d320d.lib;opencv_cudafilters320d.lib;opencv_cudaimgproc320d.lib;opencv_cudalegacy320d.lib; </w:t>
-      </w:r>
-      <w:r>
-        <w:t>opencv_cudaobjdetect320d.lib;opencv_cudaoptflow320d.lib;opencv_cudastereo320d.lib;opencv_cudawarping320d.lib;opencv_cudev320d.lib; opencv_features2d320d.lib;opencv_flann320d.lib;opencv_highgui320d.lib;opencv_imgcodecs320d.lib;opencv_imgproc320d.lib;opencv_</w:t>
-      </w:r>
-      <w:r>
-        <w:t>ml320d.lib; opencv_objdetect320d.lib;opencv_photo320d.lib;opencv_shape320d.lib;opencv_stitching320d.lib;opencv_superres320d.lib;opencv_video320d.lib; opencv_videoio320d.lib;opencv_videostab320d.lib;</w:t>
-      </w:r>
-    </w:p>
-    <w:p>
-      <w:pPr>
-        <w:pStyle w:val="a3"/>
-        <w:spacing w:before="0" w:line="256" w:lineRule="exact"/>
-        <w:ind w:left="731"/>
-      </w:pPr>
-      <w:r>
-        <w:t>%(</w:t>
-      </w:r>
-      <w:proofErr w:type="spellStart"/>
-      <w:proofErr w:type="gramStart"/>
-      <w:r>
-        <w:t>AdditionalDependencies</w:t>
-      </w:r>
-      <w:proofErr w:type="spellEnd"/>
-      <w:r>
-        <w:t>)&lt;</w:t>
-      </w:r>
-      <w:proofErr w:type="gramEnd"/>
-      <w:r>
-        <w:t>/</w:t>
-      </w:r>
-      <w:proofErr w:type="spellStart"/>
-      <w:r>
-        <w:t>AdditionalDependencies</w:t>
-      </w:r>
-      <w:proofErr w:type="spellEnd"/>
-      <w:r>
-        <w:t>&gt;</w:t>
-      </w:r>
-    </w:p>
-    <w:p>
-      <w:pPr>
-        <w:pStyle w:val="a3"/>
-        <w:ind w:left="522"/>
-      </w:pPr>
-      <w:r>
-        <w:t>&lt;/Link</w:t>
-      </w:r>
-      <w:r>
-        <w:t>&gt;</w:t>
-      </w:r>
-    </w:p>
-    <w:p>
-      <w:pPr>
-        <w:pStyle w:val="a3"/>
-        <w:ind w:left="522"/>
-      </w:pPr>
-      <w:r>
-        <w:t>&lt;Link Condition="'$(Configuration)'=='Release'"&gt;</w:t>
-      </w:r>
-    </w:p>
-    <w:p>
-      <w:pPr>
-        <w:pStyle w:val="a3"/>
-        <w:spacing w:line="292" w:lineRule="auto"/>
-        <w:ind w:left="3251" w:hanging="2521"/>
-      </w:pPr>
-      <w:r>
-        <w:t>&lt;AdditionalDependencies&gt;opencv_calib3d320.lib;opencv_core320.lib;opencv_cudaarithm320.lib;opencv_cudabgsegm320.lib; opencv_cudacodec320.lib;opencv_cudafeatures2d320.lib;opencv_cudafilters320.lib;opencv_cud</w:t>
-      </w:r>
-      <w:r>
-        <w:t>aimgproc320.lib;opencv_cudalegacy320.lib; opencv_cudaobjdetect320.lib;opencv_cudaoptflow320.lib;opencv_cudastereo320.lib;opencv_cudawarping320.lib;opencv_cudev320.lib; opencv_features2d320.lib;opencv_flann320.lib;opencv_highgui320.lib;opencv_imgcodecs320.l</w:t>
-      </w:r>
-      <w:r>
-        <w:t>ib;opencv_imgproc320.lib;opencv_ml320.lib; opencv_objdetect320.lib;opencv_photo320.lib;opencv_shape320.lib;opencv_stitching320.lib;opencv_superres320.lib;opencv_video320.lib; opencv_videoio320.lib;opencv_videostab320.lib;</w:t>
-      </w:r>
-    </w:p>
-    <w:p>
-      <w:pPr>
-        <w:pStyle w:val="a3"/>
-        <w:spacing w:before="0" w:line="256" w:lineRule="exact"/>
-        <w:ind w:left="522"/>
-      </w:pPr>
-      <w:r>
-        <w:t>%(</w:t>
-      </w:r>
-      <w:proofErr w:type="spellStart"/>
-      <w:proofErr w:type="gramStart"/>
-      <w:r>
-        <w:t>AdditionalDependencies</w:t>
-      </w:r>
-      <w:proofErr w:type="spellEnd"/>
-      <w:r>
-        <w:t>)&lt;</w:t>
-      </w:r>
-      <w:proofErr w:type="gramEnd"/>
-      <w:r>
-        <w:t>/</w:t>
-      </w:r>
-      <w:proofErr w:type="spellStart"/>
-      <w:r>
-        <w:t>Additio</w:t>
-      </w:r>
-      <w:r>
-        <w:t>nalDependencies</w:t>
-      </w:r>
-      <w:proofErr w:type="spellEnd"/>
-      <w:r>
-        <w:t>&gt;</w:t>
-      </w:r>
-    </w:p>
-    <w:p>
-      <w:pPr>
-        <w:pStyle w:val="a3"/>
-        <w:spacing w:before="56"/>
-        <w:ind w:left="522"/>
-      </w:pPr>
-      <w:r>
-        <w:t>&lt;/Link&gt;</w:t>
-      </w:r>
-    </w:p>
-    <w:p>
-      <w:pPr>
-        <w:pStyle w:val="a3"/>
-        <w:ind w:left="311"/>
-      </w:pPr>
-      <w:r>
-        <w:t>&lt;/</w:t>
-      </w:r>
-      <w:proofErr w:type="spellStart"/>
-      <w:r>
-        <w:t>ItemDefinitionGroup</w:t>
-      </w:r>
-      <w:proofErr w:type="spellEnd"/>
-      <w:r>
-        <w:t>&gt;</w:t>
-      </w:r>
-    </w:p>
-    <w:p>
-      <w:pPr>
-        <w:pStyle w:val="a3"/>
-        <w:ind w:left="311"/>
-      </w:pPr>
-      <w:r>
-        <w:t>&lt;</w:t>
-      </w:r>
-      <w:proofErr w:type="spellStart"/>
-      <w:r>
-        <w:t>ItemGroup</w:t>
-      </w:r>
-      <w:proofErr w:type="spellEnd"/>
-      <w:r>
-        <w:t xml:space="preserve"> /&gt;</w:t>
-      </w:r>
-    </w:p>
-    <w:p>
-      <w:pPr>
-        <w:pStyle w:val="a3"/>
+        <w:spacing w:before="137"/>
         <w:ind w:left="100"/>
-      </w:pPr>
-      <w:r>
-        <w:t>&lt;/Project&gt;</w:t>
-      </w:r>
-    </w:p>
-    <w:p>
-      <w:pPr>
         <w:sectPr>
           <w:pgSz w:w="16840" w:h="11910" w:orient="landscape"/>
           <w:pgMar w:top="780" w:right="880" w:bottom="280" w:left="620" w:header="720" w:footer="720" w:gutter="0"/>
@@ -5309,6 +4017,7 @@
         </w:rPr>
         <w:t>，</w:t>
       </w:r>
+      <w:proofErr w:type="spellStart"/>
       <w:proofErr w:type="gramStart"/>
       <w:r>
         <w:rPr>
@@ -5333,24 +4042,25 @@
           <w:color w:val="008000"/>
           <w:sz w:val="19"/>
         </w:rPr>
-        <w:t xml:space="preserve">CUDA is no </w:t>
-      </w:r>
-      <w:proofErr w:type="spellStart"/>
+        <w:t>CUDA</w:t>
+      </w:r>
+      <w:proofErr w:type="spellEnd"/>
       <w:r>
         <w:rPr>
           <w:rFonts w:ascii="新宋体" w:eastAsia="新宋体" w:hAnsi="新宋体" w:hint="eastAsia"/>
           <w:color w:val="008000"/>
           <w:sz w:val="19"/>
         </w:rPr>
-        <w:t>support</w:t>
-      </w:r>
+        <w:t xml:space="preserve"> is no </w:t>
+      </w:r>
+      <w:proofErr w:type="spellStart"/>
       <w:r>
         <w:rPr>
           <w:rFonts w:ascii="新宋体" w:eastAsia="新宋体" w:hAnsi="新宋体" w:hint="eastAsia"/>
           <w:color w:val="008000"/>
           <w:sz w:val="19"/>
         </w:rPr>
-        <w:t>”</w:t>
+        <w:t>support”</w:t>
       </w:r>
       <w:r>
         <w:rPr>
@@ -5367,15 +4077,7 @@
           <w:color w:val="008000"/>
           <w:sz w:val="19"/>
         </w:rPr>
-        <w:t>，</w:t>
-      </w:r>
-      <w:r>
-        <w:rPr>
-          <w:rFonts w:ascii="宋体" w:eastAsia="宋体" w:hAnsi="宋体" w:hint="eastAsia"/>
-          <w:color w:val="008000"/>
-          <w:sz w:val="19"/>
-        </w:rPr>
-        <w:t xml:space="preserve"> </w:t>
+        <w:t xml:space="preserve">， </w:t>
       </w:r>
       <w:proofErr w:type="spellStart"/>
       <w:r>
@@ -5911,6 +4613,46 @@
         </w:rPr>
         <w:t>= -1;</w:t>
       </w:r>
+    </w:p>
+    <w:p>
+      <w:pPr>
+        <w:spacing w:before="139"/>
+        <w:ind w:left="520"/>
+        <w:rPr>
+          <w:rFonts w:ascii="新宋体"/>
+          <w:sz w:val="19"/>
+        </w:rPr>
+      </w:pPr>
+    </w:p>
+    <w:p>
+      <w:pPr>
+        <w:spacing w:before="139"/>
+        <w:ind w:left="520"/>
+        <w:rPr>
+          <w:rFonts w:ascii="新宋体"/>
+          <w:sz w:val="19"/>
+        </w:rPr>
+      </w:pPr>
+    </w:p>
+    <w:p>
+      <w:pPr>
+        <w:spacing w:before="139"/>
+        <w:ind w:left="520"/>
+        <w:rPr>
+          <w:rFonts w:ascii="新宋体"/>
+          <w:sz w:val="19"/>
+        </w:rPr>
+      </w:pPr>
+    </w:p>
+    <w:p>
+      <w:pPr>
+        <w:spacing w:before="139"/>
+        <w:ind w:left="520"/>
+        <w:rPr>
+          <w:rFonts w:ascii="新宋体"/>
+          <w:sz w:val="19"/>
+        </w:rPr>
+      </w:pPr>
     </w:p>
     <w:p>
       <w:pPr>
@@ -7364,7 +6106,7 @@
                     <pic:cNvPicPr/>
                   </pic:nvPicPr>
                   <pic:blipFill>
-                    <a:blip r:embed="rId18" cstate="print"/>
+                    <a:blip r:embed="rId16" cstate="print"/>
                     <a:stretch>
                       <a:fillRect/>
                     </a:stretch>
@@ -7410,14 +6152,7 @@
           <w:rFonts w:ascii="微软雅黑" w:eastAsia="微软雅黑" w:hint="eastAsia"/>
           <w:sz w:val="24"/>
         </w:rPr>
-        <w:t>图</w:t>
-      </w:r>
-      <w:r>
-        <w:rPr>
-          <w:rFonts w:ascii="微软雅黑" w:eastAsia="微软雅黑" w:hint="eastAsia"/>
-          <w:sz w:val="24"/>
-        </w:rPr>
-        <w:t xml:space="preserve"> 8</w:t>
+        <w:t>图 8</w:t>
       </w:r>
     </w:p>
     <w:sectPr>

</xml_diff>